<commit_message>
dati aggiunti a documentazione
</commit_message>
<xml_diff>
--- a/Relazione aggiornata [da modificare].docx
+++ b/Relazione aggiornata [da modificare].docx
@@ -28,8 +28,23 @@
           <w:lang w:eastAsia="it-IT"/>
           <w14:ligatures w14:val="none"/>
         </w:rPr>
-        <w:t>Progetto di E-commerce di Libri con Database NoSQL</w:t>
-      </w:r>
+        <w:t xml:space="preserve">Progetto di E-commerce di Libri con Database </w:t>
+      </w:r>
+      <w:proofErr w:type="spellStart"/>
+      <w:r>
+        <w:rPr>
+          <w:rFonts w:ascii="Times New Roman" w:eastAsia="Times New Roman" w:hAnsi="Times New Roman" w:cs="Times New Roman"/>
+          <w:b/>
+          <w:bCs/>
+          <w:kern w:val="36"/>
+          <w:sz w:val="48"/>
+          <w:szCs w:val="48"/>
+          <w:lang w:eastAsia="it-IT"/>
+          <w14:ligatures w14:val="none"/>
+        </w:rPr>
+        <w:t>NoSQL</w:t>
+      </w:r>
+      <w:proofErr w:type="spellEnd"/>
     </w:p>
     <w:p>
       <w:pPr>
@@ -106,7 +121,67 @@
           <w:lang w:eastAsia="it-IT"/>
           <w14:ligatures w14:val="none"/>
         </w:rPr>
-        <w:t>Nel contesto dell'evoluzione dell'e-commerce e della gestione dei dati, l'adozione di database NoSQL offre molteplici vantaggi, soprattutto per applicazioni con necessità di scalabilità, flessibilità e alta disponibilità. Abbiamo deciso di proporre un progetto di e-commerce specializzato nella vendita di libri, utilizzando una base di dati poliglotta composta da Riak e MongoDB.</w:t>
+        <w:t xml:space="preserve">Nel contesto dell'evoluzione dell'e-commerce e della gestione dei dati, l'adozione di database </w:t>
+      </w:r>
+      <w:proofErr w:type="spellStart"/>
+      <w:r>
+        <w:rPr>
+          <w:rFonts w:ascii="Times New Roman" w:eastAsia="Times New Roman" w:hAnsi="Times New Roman" w:cs="Times New Roman"/>
+          <w:kern w:val="0"/>
+          <w:lang w:eastAsia="it-IT"/>
+          <w14:ligatures w14:val="none"/>
+        </w:rPr>
+        <w:t>NoSQL</w:t>
+      </w:r>
+      <w:proofErr w:type="spellEnd"/>
+      <w:r>
+        <w:rPr>
+          <w:rFonts w:ascii="Times New Roman" w:eastAsia="Times New Roman" w:hAnsi="Times New Roman" w:cs="Times New Roman"/>
+          <w:kern w:val="0"/>
+          <w:lang w:eastAsia="it-IT"/>
+          <w14:ligatures w14:val="none"/>
+        </w:rPr>
+        <w:t xml:space="preserve"> offre molteplici vantaggi, soprattutto per applicazioni con necessità di scalabilità, flessibilità e alta disponibilità. Abbiamo deciso di proporre un progetto di e-commerce specializzato nella vendita di libri, utilizzando una base di dati poliglotta composta da </w:t>
+      </w:r>
+      <w:proofErr w:type="spellStart"/>
+      <w:r>
+        <w:rPr>
+          <w:rFonts w:ascii="Times New Roman" w:eastAsia="Times New Roman" w:hAnsi="Times New Roman" w:cs="Times New Roman"/>
+          <w:kern w:val="0"/>
+          <w:lang w:eastAsia="it-IT"/>
+          <w14:ligatures w14:val="none"/>
+        </w:rPr>
+        <w:t>Riak</w:t>
+      </w:r>
+      <w:proofErr w:type="spellEnd"/>
+      <w:r>
+        <w:rPr>
+          <w:rFonts w:ascii="Times New Roman" w:eastAsia="Times New Roman" w:hAnsi="Times New Roman" w:cs="Times New Roman"/>
+          <w:kern w:val="0"/>
+          <w:lang w:eastAsia="it-IT"/>
+          <w14:ligatures w14:val="none"/>
+        </w:rPr>
+        <w:t xml:space="preserve"> e </w:t>
+      </w:r>
+      <w:proofErr w:type="spellStart"/>
+      <w:r>
+        <w:rPr>
+          <w:rFonts w:ascii="Times New Roman" w:eastAsia="Times New Roman" w:hAnsi="Times New Roman" w:cs="Times New Roman"/>
+          <w:kern w:val="0"/>
+          <w:lang w:eastAsia="it-IT"/>
+          <w14:ligatures w14:val="none"/>
+        </w:rPr>
+        <w:t>MongoDB</w:t>
+      </w:r>
+      <w:proofErr w:type="spellEnd"/>
+      <w:r>
+        <w:rPr>
+          <w:rFonts w:ascii="Times New Roman" w:eastAsia="Times New Roman" w:hAnsi="Times New Roman" w:cs="Times New Roman"/>
+          <w:kern w:val="0"/>
+          <w:lang w:eastAsia="it-IT"/>
+          <w14:ligatures w14:val="none"/>
+        </w:rPr>
+        <w:t>.</w:t>
       </w:r>
     </w:p>
     <w:p>
@@ -141,26 +216,6 @@
     <w:p>
       <w:pPr>
         <w:spacing w:before="100" w:beforeAutospacing="1" w:after="100" w:afterAutospacing="1" w:line="240" w:lineRule="auto"/>
-        <w:rPr>
-          <w:rFonts w:ascii="Times New Roman" w:eastAsia="Times New Roman" w:hAnsi="Times New Roman" w:cs="Times New Roman"/>
-          <w:kern w:val="0"/>
-          <w:lang w:eastAsia="it-IT"/>
-          <w14:ligatures w14:val="none"/>
-        </w:rPr>
-      </w:pPr>
-      <w:r>
-        <w:rPr>
-          <w:rFonts w:ascii="Times New Roman" w:eastAsia="Times New Roman" w:hAnsi="Times New Roman" w:cs="Times New Roman"/>
-          <w:kern w:val="0"/>
-          <w:lang w:eastAsia="it-IT"/>
-          <w14:ligatures w14:val="none"/>
-        </w:rPr>
-        <w:t>L'obiettivo del progetto è sviluppare un e-commerce che offra una vasta selezione di libri provenienti da diverse regioni del mondo. Utilizzando una combinazione di database NoSQL, il sistema sarà in grado di gestire in modo efficace sia l'inventario dei libri che lo storico degli acquisti degli utenti.</w:t>
-      </w:r>
-    </w:p>
-    <w:p>
-      <w:pPr>
-        <w:spacing w:before="100" w:beforeAutospacing="1" w:after="100" w:afterAutospacing="1" w:line="240" w:lineRule="auto"/>
         <w:outlineLvl w:val="2"/>
         <w:rPr>
           <w:rFonts w:ascii="Times New Roman" w:eastAsia="Times New Roman" w:hAnsi="Times New Roman" w:cs="Times New Roman"/>
@@ -174,6 +229,42 @@
         </w:rPr>
       </w:pPr>
       <w:r>
+        <w:t xml:space="preserve">Il progetto "Libreria-NOSQL" si propone di realizzare un sistema di gestione per un sito e-commerce di libri utilizzando database </w:t>
+      </w:r>
+      <w:proofErr w:type="spellStart"/>
+      <w:r>
+        <w:t>NoSQL</w:t>
+      </w:r>
+      <w:proofErr w:type="spellEnd"/>
+      <w:r>
+        <w:t xml:space="preserve">. Le tecnologie principali coinvolte sono </w:t>
+      </w:r>
+      <w:proofErr w:type="spellStart"/>
+      <w:r>
+        <w:t>MongoDB</w:t>
+      </w:r>
+      <w:proofErr w:type="spellEnd"/>
+      <w:r>
+        <w:t xml:space="preserve"> per la gestione degli utenti, dei libri e degli ordini, e </w:t>
+      </w:r>
+      <w:proofErr w:type="spellStart"/>
+      <w:r>
+        <w:t>Riak</w:t>
+      </w:r>
+      <w:proofErr w:type="spellEnd"/>
+      <w:r>
+        <w:t xml:space="preserve"> per implementare una funzionalità specifica di raccomandazione dei libri agli utenti in base ai loro acquisti. L'obiettivo è garantire un sistema scalabile, resiliente e ad alta disponibilità, capace di gestire grandi volumi di dati e di offrire un'esperienza utente </w:t>
+      </w:r>
+      <w:r>
+        <w:t>solida</w:t>
+      </w:r>
+      <w:r>
+        <w:t>.</w:t>
+      </w:r>
+      <w:r>
+        <w:br/>
+      </w:r>
+      <w:r>
         <w:rPr>
           <w:rFonts w:ascii="Times New Roman" w:eastAsia="Times New Roman" w:hAnsi="Times New Roman" w:cs="Times New Roman"/>
           <w:b/>
@@ -204,7 +295,7 @@
           <w:lang w:eastAsia="it-IT"/>
           <w14:ligatures w14:val="none"/>
         </w:rPr>
-        <w:t>Identificazione delle esigenze di scalabilità e flessibilità nella gestione dei dati di un e-commerce, compresa la gestione di un ampio inventario e un elevato numero di transazioni.</w:t>
+        <w:t>Identificazione delle esigenze di scalabilità e flessibilità nella gestione dei dati di un e-commerce, compresa la gestione di un ampio inventario</w:t>
       </w:r>
     </w:p>
     <w:p>
@@ -284,6 +375,47 @@
         </w:rPr>
         <w:t>Gestione dell'inventario dei libri</w:t>
       </w:r>
+      <w:r>
+        <w:rPr>
+          <w:rFonts w:ascii="Times New Roman" w:eastAsia="Times New Roman" w:hAnsi="Times New Roman" w:cs="Times New Roman"/>
+          <w:kern w:val="0"/>
+          <w:lang w:eastAsia="it-IT"/>
+          <w14:ligatures w14:val="none"/>
+        </w:rPr>
+        <w:t xml:space="preserve"> (sono stati ovviamente dati per scontato le funzionalità di inserimento ed eliminazione di un libro in quanto ragioniamo in un ottica scalabile e per il n ostro progetto non è influente il caricamento/eliminazione o modifica di un singolo </w:t>
+      </w:r>
+      <w:proofErr w:type="gramStart"/>
+      <w:r>
+        <w:rPr>
+          <w:rFonts w:ascii="Times New Roman" w:eastAsia="Times New Roman" w:hAnsi="Times New Roman" w:cs="Times New Roman"/>
+          <w:kern w:val="0"/>
+          <w:lang w:eastAsia="it-IT"/>
+          <w14:ligatures w14:val="none"/>
+        </w:rPr>
+        <w:t>libro ,</w:t>
+      </w:r>
+      <w:proofErr w:type="gramEnd"/>
+      <w:r>
+        <w:rPr>
+          <w:rFonts w:ascii="Times New Roman" w:eastAsia="Times New Roman" w:hAnsi="Times New Roman" w:cs="Times New Roman"/>
+          <w:kern w:val="0"/>
+          <w:lang w:eastAsia="it-IT"/>
+          <w14:ligatures w14:val="none"/>
+        </w:rPr>
+        <w:t xml:space="preserve"> che se pur estremamente semplice da realizzare non è il focus del progetto)</w:t>
+      </w:r>
+    </w:p>
+    <w:p>
+      <w:pPr>
+        <w:spacing w:before="100" w:beforeAutospacing="1" w:after="100" w:afterAutospacing="1" w:line="240" w:lineRule="auto"/>
+        <w:ind w:left="720"/>
+        <w:rPr>
+          <w:rFonts w:ascii="Times New Roman" w:eastAsia="Times New Roman" w:hAnsi="Times New Roman" w:cs="Times New Roman"/>
+          <w:kern w:val="0"/>
+          <w:lang w:eastAsia="it-IT"/>
+          <w14:ligatures w14:val="none"/>
+        </w:rPr>
+      </w:pPr>
     </w:p>
     <w:p>
       <w:pPr>
@@ -332,6 +464,15 @@
         </w:rPr>
         <w:t>Sistema di registrazione e autenticazione utenti</w:t>
       </w:r>
+      <w:r>
+        <w:rPr>
+          <w:rFonts w:ascii="Times New Roman" w:eastAsia="Times New Roman" w:hAnsi="Times New Roman" w:cs="Times New Roman"/>
+          <w:kern w:val="0"/>
+          <w:lang w:eastAsia="it-IT"/>
+          <w14:ligatures w14:val="none"/>
+        </w:rPr>
+        <w:t xml:space="preserve"> mediante le sessioni</w:t>
+      </w:r>
     </w:p>
     <w:p>
       <w:pPr>
@@ -486,6 +627,36 @@
     <w:p>
       <w:pPr>
         <w:spacing w:before="100" w:beforeAutospacing="1" w:after="100" w:afterAutospacing="1" w:line="240" w:lineRule="auto"/>
+        <w:outlineLvl w:val="1"/>
+        <w:rPr>
+          <w:rFonts w:ascii="Times New Roman" w:eastAsia="Times New Roman" w:hAnsi="Times New Roman" w:cs="Times New Roman"/>
+          <w:b/>
+          <w:bCs/>
+          <w:kern w:val="0"/>
+          <w:sz w:val="36"/>
+          <w:szCs w:val="36"/>
+          <w:lang w:eastAsia="it-IT"/>
+          <w14:ligatures w14:val="none"/>
+        </w:rPr>
+      </w:pPr>
+      <w:r>
+        <w:rPr>
+          <w:rFonts w:ascii="Times New Roman" w:eastAsia="Times New Roman" w:hAnsi="Times New Roman" w:cs="Times New Roman"/>
+          <w:b/>
+          <w:bCs/>
+          <w:kern w:val="0"/>
+          <w:sz w:val="36"/>
+          <w:szCs w:val="36"/>
+          <w:lang w:eastAsia="it-IT"/>
+          <w14:ligatures w14:val="none"/>
+        </w:rPr>
+        <w:lastRenderedPageBreak/>
+        <w:t>3. Scelta della Tecnologia di Database</w:t>
+      </w:r>
+    </w:p>
+    <w:p>
+      <w:pPr>
+        <w:spacing w:before="100" w:beforeAutospacing="1" w:after="100" w:afterAutospacing="1" w:line="240" w:lineRule="auto"/>
         <w:outlineLvl w:val="2"/>
         <w:rPr>
           <w:rFonts w:ascii="Times New Roman" w:eastAsia="Times New Roman" w:hAnsi="Times New Roman" w:cs="Times New Roman"/>
@@ -498,6 +669,7 @@
           <w14:ligatures w14:val="none"/>
         </w:rPr>
       </w:pPr>
+      <w:proofErr w:type="spellStart"/>
       <w:r>
         <w:rPr>
           <w:rFonts w:ascii="Times New Roman" w:eastAsia="Times New Roman" w:hAnsi="Times New Roman" w:cs="Times New Roman"/>
@@ -509,163 +681,10 @@
           <w:lang w:eastAsia="it-IT"/>
           <w14:ligatures w14:val="none"/>
         </w:rPr>
-        <w:t>Identificazione delle Funzionalità Principali</w:t>
-      </w:r>
-    </w:p>
-    <w:p>
-      <w:pPr>
-        <w:numPr>
-          <w:ilvl w:val="0"/>
-          <w:numId w:val="3"/>
-        </w:numPr>
-        <w:spacing w:before="100" w:beforeAutospacing="1" w:after="100" w:afterAutospacing="1" w:line="240" w:lineRule="auto"/>
-        <w:rPr>
-          <w:rFonts w:ascii="Times New Roman" w:eastAsia="Times New Roman" w:hAnsi="Times New Roman" w:cs="Times New Roman"/>
-          <w:kern w:val="0"/>
-          <w:lang w:eastAsia="it-IT"/>
-          <w14:ligatures w14:val="none"/>
-        </w:rPr>
-      </w:pPr>
-      <w:r>
-        <w:rPr>
-          <w:rFonts w:ascii="Times New Roman" w:eastAsia="Times New Roman" w:hAnsi="Times New Roman" w:cs="Times New Roman"/>
-          <w:kern w:val="0"/>
-          <w:lang w:eastAsia="it-IT"/>
-          <w14:ligatures w14:val="none"/>
-        </w:rPr>
-        <w:t>Gestione dell'inventario dei libri</w:t>
-      </w:r>
-    </w:p>
-    <w:p>
-      <w:pPr>
-        <w:numPr>
-          <w:ilvl w:val="0"/>
-          <w:numId w:val="3"/>
-        </w:numPr>
-        <w:spacing w:before="100" w:beforeAutospacing="1" w:after="100" w:afterAutospacing="1" w:line="240" w:lineRule="auto"/>
-        <w:rPr>
-          <w:rFonts w:ascii="Times New Roman" w:eastAsia="Times New Roman" w:hAnsi="Times New Roman" w:cs="Times New Roman"/>
-          <w:kern w:val="0"/>
-          <w:lang w:eastAsia="it-IT"/>
-          <w14:ligatures w14:val="none"/>
-        </w:rPr>
-      </w:pPr>
-      <w:r>
-        <w:rPr>
-          <w:rFonts w:ascii="Times New Roman" w:eastAsia="Times New Roman" w:hAnsi="Times New Roman" w:cs="Times New Roman"/>
-          <w:kern w:val="0"/>
-          <w:lang w:eastAsia="it-IT"/>
-          <w14:ligatures w14:val="none"/>
-        </w:rPr>
-        <w:t>Gestione degli ordini e degli acquisti</w:t>
-      </w:r>
-    </w:p>
-    <w:p>
-      <w:pPr>
-        <w:numPr>
-          <w:ilvl w:val="0"/>
-          <w:numId w:val="3"/>
-        </w:numPr>
-        <w:spacing w:before="100" w:beforeAutospacing="1" w:after="100" w:afterAutospacing="1" w:line="240" w:lineRule="auto"/>
-        <w:rPr>
-          <w:rFonts w:ascii="Times New Roman" w:eastAsia="Times New Roman" w:hAnsi="Times New Roman" w:cs="Times New Roman"/>
-          <w:kern w:val="0"/>
-          <w:lang w:eastAsia="it-IT"/>
-          <w14:ligatures w14:val="none"/>
-        </w:rPr>
-      </w:pPr>
-      <w:r>
-        <w:rPr>
-          <w:rFonts w:ascii="Times New Roman" w:eastAsia="Times New Roman" w:hAnsi="Times New Roman" w:cs="Times New Roman"/>
-          <w:kern w:val="0"/>
-          <w:lang w:eastAsia="it-IT"/>
-          <w14:ligatures w14:val="none"/>
-        </w:rPr>
-        <w:t>Registrazione e gestione profili utenti</w:t>
-      </w:r>
-    </w:p>
-    <w:p>
-      <w:pPr>
-        <w:numPr>
-          <w:ilvl w:val="0"/>
-          <w:numId w:val="3"/>
-        </w:numPr>
-        <w:spacing w:before="100" w:beforeAutospacing="1" w:after="100" w:afterAutospacing="1" w:line="240" w:lineRule="auto"/>
-        <w:rPr>
-          <w:rFonts w:ascii="Times New Roman" w:eastAsia="Times New Roman" w:hAnsi="Times New Roman" w:cs="Times New Roman"/>
-          <w:kern w:val="0"/>
-          <w:lang w:eastAsia="it-IT"/>
-          <w14:ligatures w14:val="none"/>
-        </w:rPr>
-      </w:pPr>
-      <w:r>
-        <w:rPr>
-          <w:rFonts w:ascii="Times New Roman" w:eastAsia="Times New Roman" w:hAnsi="Times New Roman" w:cs="Times New Roman"/>
-          <w:kern w:val="0"/>
-          <w:lang w:eastAsia="it-IT"/>
-          <w14:ligatures w14:val="none"/>
-        </w:rPr>
-        <w:t>Raccomandazione di libri basata sugli acquisti precedenti (utilizzando Riak)</w:t>
-      </w:r>
-    </w:p>
-    <w:p>
-      <w:pPr>
-        <w:numPr>
-          <w:ilvl w:val="0"/>
-          <w:numId w:val="3"/>
-        </w:numPr>
-        <w:spacing w:before="100" w:beforeAutospacing="1" w:after="100" w:afterAutospacing="1" w:line="240" w:lineRule="auto"/>
-        <w:rPr>
-          <w:rFonts w:ascii="Times New Roman" w:eastAsia="Times New Roman" w:hAnsi="Times New Roman" w:cs="Times New Roman"/>
-          <w:kern w:val="0"/>
-          <w:lang w:eastAsia="it-IT"/>
-          <w14:ligatures w14:val="none"/>
-        </w:rPr>
-      </w:pPr>
-      <w:r>
-        <w:rPr>
-          <w:rFonts w:ascii="Times New Roman" w:eastAsia="Times New Roman" w:hAnsi="Times New Roman" w:cs="Times New Roman"/>
-          <w:kern w:val="0"/>
-          <w:lang w:eastAsia="it-IT"/>
-          <w14:ligatures w14:val="none"/>
-        </w:rPr>
-        <w:lastRenderedPageBreak/>
-        <w:t>Analisi delle performance di vendita</w:t>
-      </w:r>
-    </w:p>
-    <w:p>
-      <w:pPr>
-        <w:spacing w:before="100" w:beforeAutospacing="1" w:after="100" w:afterAutospacing="1" w:line="240" w:lineRule="auto"/>
-        <w:outlineLvl w:val="1"/>
-        <w:rPr>
-          <w:rFonts w:ascii="Times New Roman" w:eastAsia="Times New Roman" w:hAnsi="Times New Roman" w:cs="Times New Roman"/>
-          <w:b/>
-          <w:bCs/>
-          <w:kern w:val="0"/>
-          <w:sz w:val="36"/>
-          <w:szCs w:val="36"/>
-          <w:lang w:eastAsia="it-IT"/>
-          <w14:ligatures w14:val="none"/>
-        </w:rPr>
-      </w:pPr>
-      <w:r>
-        <w:rPr>
-          <w:rFonts w:ascii="Times New Roman" w:eastAsia="Times New Roman" w:hAnsi="Times New Roman" w:cs="Times New Roman"/>
-          <w:b/>
-          <w:bCs/>
-          <w:kern w:val="0"/>
-          <w:sz w:val="36"/>
-          <w:szCs w:val="36"/>
-          <w:lang w:eastAsia="it-IT"/>
-          <w14:ligatures w14:val="none"/>
-        </w:rPr>
-        <w:t>3. Scelta della Tecnologia di Database</w:t>
-      </w:r>
-    </w:p>
-    <w:p>
-      <w:pPr>
-        <w:spacing w:before="100" w:beforeAutospacing="1" w:after="100" w:afterAutospacing="1" w:line="240" w:lineRule="auto"/>
-        <w:outlineLvl w:val="2"/>
+        <w:t>Stack</w:t>
+      </w:r>
+      <w:proofErr w:type="spellEnd"/>
+      <w:r>
         <w:rPr>
           <w:rFonts w:ascii="Times New Roman" w:eastAsia="Times New Roman" w:hAnsi="Times New Roman" w:cs="Times New Roman"/>
           <w:b/>
@@ -676,19 +695,7 @@
           <w:lang w:eastAsia="it-IT"/>
           <w14:ligatures w14:val="none"/>
         </w:rPr>
-      </w:pPr>
-      <w:r>
-        <w:rPr>
-          <w:rFonts w:ascii="Times New Roman" w:eastAsia="Times New Roman" w:hAnsi="Times New Roman" w:cs="Times New Roman"/>
-          <w:b/>
-          <w:bCs/>
-          <w:kern w:val="0"/>
-          <w:sz w:val="27"/>
-          <w:szCs w:val="27"/>
-          <w:lang w:eastAsia="it-IT"/>
-          <w14:ligatures w14:val="none"/>
-        </w:rPr>
-        <w:t>Stack Tecnologico Scelto</w:t>
+        <w:t xml:space="preserve"> Tecnologico Scelto</w:t>
       </w:r>
     </w:p>
     <w:p>
@@ -705,6 +712,7 @@
           <w14:ligatures w14:val="none"/>
         </w:rPr>
       </w:pPr>
+      <w:proofErr w:type="spellStart"/>
       <w:r>
         <w:rPr>
           <w:rFonts w:ascii="Times New Roman" w:eastAsia="Times New Roman" w:hAnsi="Times New Roman" w:cs="Times New Roman"/>
@@ -716,14 +724,24 @@
         </w:rPr>
         <w:t>MongoDB</w:t>
       </w:r>
-      <w:r>
-        <w:rPr>
-          <w:rFonts w:ascii="Times New Roman" w:eastAsia="Times New Roman" w:hAnsi="Times New Roman" w:cs="Times New Roman"/>
-          <w:kern w:val="0"/>
-          <w:lang w:eastAsia="it-IT"/>
-          <w14:ligatures w14:val="none"/>
-        </w:rPr>
-        <w:t>: per la gestione dell'inventario dei libri e dei profili utenti</w:t>
+      <w:proofErr w:type="spellEnd"/>
+      <w:r>
+        <w:rPr>
+          <w:rFonts w:ascii="Times New Roman" w:eastAsia="Times New Roman" w:hAnsi="Times New Roman" w:cs="Times New Roman"/>
+          <w:kern w:val="0"/>
+          <w:lang w:eastAsia="it-IT"/>
+          <w14:ligatures w14:val="none"/>
+        </w:rPr>
+        <w:t>: per la gestione dell'inventario dei libri dei profili utenti</w:t>
+      </w:r>
+      <w:r>
+        <w:rPr>
+          <w:rFonts w:ascii="Times New Roman" w:eastAsia="Times New Roman" w:hAnsi="Times New Roman" w:cs="Times New Roman"/>
+          <w:kern w:val="0"/>
+          <w:lang w:eastAsia="it-IT"/>
+          <w14:ligatures w14:val="none"/>
+        </w:rPr>
+        <w:t xml:space="preserve"> e dei loro ordini</w:t>
       </w:r>
     </w:p>
     <w:p>
@@ -740,6 +758,7 @@
           <w14:ligatures w14:val="none"/>
         </w:rPr>
       </w:pPr>
+      <w:proofErr w:type="spellStart"/>
       <w:r>
         <w:rPr>
           <w:rFonts w:ascii="Times New Roman" w:eastAsia="Times New Roman" w:hAnsi="Times New Roman" w:cs="Times New Roman"/>
@@ -751,6 +770,7 @@
         </w:rPr>
         <w:t>Riak</w:t>
       </w:r>
+      <w:proofErr w:type="spellEnd"/>
       <w:r>
         <w:rPr>
           <w:rFonts w:ascii="Times New Roman" w:eastAsia="Times New Roman" w:hAnsi="Times New Roman" w:cs="Times New Roman"/>
@@ -804,6 +824,7 @@
           <w14:ligatures w14:val="none"/>
         </w:rPr>
       </w:pPr>
+      <w:proofErr w:type="spellStart"/>
       <w:r>
         <w:rPr>
           <w:rFonts w:ascii="Times New Roman" w:eastAsia="Times New Roman" w:hAnsi="Times New Roman" w:cs="Times New Roman"/>
@@ -815,6 +836,7 @@
         </w:rPr>
         <w:t>MongoDB</w:t>
       </w:r>
+      <w:proofErr w:type="spellEnd"/>
       <w:r>
         <w:rPr>
           <w:rFonts w:ascii="Times New Roman" w:eastAsia="Times New Roman" w:hAnsi="Times New Roman" w:cs="Times New Roman"/>
@@ -839,6 +861,7 @@
           <w14:ligatures w14:val="none"/>
         </w:rPr>
       </w:pPr>
+      <w:proofErr w:type="spellStart"/>
       <w:r>
         <w:rPr>
           <w:rFonts w:ascii="Times New Roman" w:eastAsia="Times New Roman" w:hAnsi="Times New Roman" w:cs="Times New Roman"/>
@@ -850,14 +873,33 @@
         </w:rPr>
         <w:t>Riak</w:t>
       </w:r>
-      <w:r>
-        <w:rPr>
-          <w:rFonts w:ascii="Times New Roman" w:eastAsia="Times New Roman" w:hAnsi="Times New Roman" w:cs="Times New Roman"/>
-          <w:kern w:val="0"/>
-          <w:lang w:eastAsia="it-IT"/>
-          <w14:ligatures w14:val="none"/>
-        </w:rPr>
-        <w:t>: scelto per la sua capacità di gestione di dati distribuiti e la sua alta disponibilità, ideale per il sistema di raccomandazione.</w:t>
+      <w:proofErr w:type="spellEnd"/>
+      <w:r>
+        <w:rPr>
+          <w:rFonts w:ascii="Times New Roman" w:eastAsia="Times New Roman" w:hAnsi="Times New Roman" w:cs="Times New Roman"/>
+          <w:kern w:val="0"/>
+          <w:lang w:eastAsia="it-IT"/>
+          <w14:ligatures w14:val="none"/>
+        </w:rPr>
+        <w:t>: scelto per la sua capacità di gestione di dati distribuiti e la sua alta disponibilità, ideale per il sistema di raccomandazione</w:t>
+      </w:r>
+      <w:r>
+        <w:rPr>
+          <w:rFonts w:ascii="Times New Roman" w:eastAsia="Times New Roman" w:hAnsi="Times New Roman" w:cs="Times New Roman"/>
+          <w:kern w:val="0"/>
+          <w:lang w:eastAsia="it-IT"/>
+          <w14:ligatures w14:val="none"/>
+        </w:rPr>
+        <w:t xml:space="preserve"> e per la gestione delle sessioni utente</w:t>
+      </w:r>
+      <w:r>
+        <w:rPr>
+          <w:rFonts w:ascii="Times New Roman" w:eastAsia="Times New Roman" w:hAnsi="Times New Roman" w:cs="Times New Roman"/>
+          <w:kern w:val="0"/>
+          <w:lang w:eastAsia="it-IT"/>
+          <w14:ligatures w14:val="none"/>
+        </w:rPr>
+        <w:t>.</w:t>
       </w:r>
     </w:p>
     <w:p>
@@ -902,6 +944,7 @@
           <w14:ligatures w14:val="none"/>
         </w:rPr>
       </w:pPr>
+      <w:proofErr w:type="spellStart"/>
       <w:r>
         <w:rPr>
           <w:rFonts w:ascii="Times New Roman" w:eastAsia="Times New Roman" w:hAnsi="Times New Roman" w:cs="Times New Roman"/>
@@ -913,6 +956,7 @@
         </w:rPr>
         <w:t>Riak</w:t>
       </w:r>
+      <w:proofErr w:type="spellEnd"/>
     </w:p>
     <w:p>
       <w:pPr>
@@ -959,7 +1003,27 @@
           <w:lang w:eastAsia="it-IT"/>
           <w14:ligatures w14:val="none"/>
         </w:rPr>
-        <w:t>Implementa un Inverted Index che mappa le parole chiave ai libri, consentendo una ricerca efficiente basata sulle parole chiave.</w:t>
+        <w:t xml:space="preserve">Implementa un </w:t>
+      </w:r>
+      <w:proofErr w:type="spellStart"/>
+      <w:r>
+        <w:rPr>
+          <w:rFonts w:ascii="Times New Roman" w:eastAsia="Times New Roman" w:hAnsi="Times New Roman" w:cs="Times New Roman"/>
+          <w:kern w:val="0"/>
+          <w:lang w:eastAsia="it-IT"/>
+          <w14:ligatures w14:val="none"/>
+        </w:rPr>
+        <w:t>Inverted</w:t>
+      </w:r>
+      <w:proofErr w:type="spellEnd"/>
+      <w:r>
+        <w:rPr>
+          <w:rFonts w:ascii="Times New Roman" w:eastAsia="Times New Roman" w:hAnsi="Times New Roman" w:cs="Times New Roman"/>
+          <w:kern w:val="0"/>
+          <w:lang w:eastAsia="it-IT"/>
+          <w14:ligatures w14:val="none"/>
+        </w:rPr>
+        <w:t xml:space="preserve"> Index che mappa le parole chiave ai libri, consentendo una ricerca efficiente basata sulle parole chiave.</w:t>
       </w:r>
     </w:p>
     <w:p>
@@ -975,6 +1039,7 @@
           <w14:ligatures w14:val="none"/>
         </w:rPr>
       </w:pPr>
+      <w:proofErr w:type="spellStart"/>
       <w:r>
         <w:rPr>
           <w:rFonts w:ascii="Times New Roman" w:eastAsia="Times New Roman" w:hAnsi="Times New Roman" w:cs="Times New Roman"/>
@@ -986,6 +1051,7 @@
         </w:rPr>
         <w:t>MongoDB</w:t>
       </w:r>
+      <w:proofErr w:type="spellEnd"/>
     </w:p>
     <w:p>
       <w:pPr>
@@ -1090,33 +1156,10 @@
           <w:lang w:eastAsia="it-IT"/>
           <w14:ligatures w14:val="none"/>
         </w:rPr>
-        <w:t>Schema ER (Entity-Relationship)</w:t>
-      </w:r>
-    </w:p>
-    <w:p>
-      <w:pPr>
-        <w:spacing w:before="100" w:beforeAutospacing="1" w:after="100" w:afterAutospacing="1" w:line="240" w:lineRule="auto"/>
-        <w:rPr>
-          <w:rFonts w:ascii="Times New Roman" w:eastAsia="Times New Roman" w:hAnsi="Times New Roman" w:cs="Times New Roman"/>
-          <w:kern w:val="0"/>
-          <w:lang w:eastAsia="it-IT"/>
-          <w14:ligatures w14:val="none"/>
-        </w:rPr>
-      </w:pPr>
-      <w:r>
-        <w:rPr>
-          <w:rFonts w:ascii="Times New Roman" w:eastAsia="Times New Roman" w:hAnsi="Times New Roman" w:cs="Times New Roman"/>
-          <w:kern w:val="0"/>
-          <w:lang w:eastAsia="it-IT"/>
-          <w14:ligatures w14:val="none"/>
-        </w:rPr>
-        <w:t>Descrizione delle entità principali (Libri, Utenti, Ordini, Raccomandazioni) e relazioni tra le entità.</w:t>
-      </w:r>
-    </w:p>
-    <w:p>
-      <w:pPr>
-        <w:spacing w:before="100" w:beforeAutospacing="1" w:after="100" w:afterAutospacing="1" w:line="240" w:lineRule="auto"/>
-        <w:outlineLvl w:val="2"/>
+        <w:t>Schema ER (</w:t>
+      </w:r>
+      <w:proofErr w:type="spellStart"/>
+      <w:r>
         <w:rPr>
           <w:rFonts w:ascii="Times New Roman" w:eastAsia="Times New Roman" w:hAnsi="Times New Roman" w:cs="Times New Roman"/>
           <w:b/>
@@ -1127,7 +1170,9 @@
           <w:lang w:eastAsia="it-IT"/>
           <w14:ligatures w14:val="none"/>
         </w:rPr>
-      </w:pPr>
+        <w:t>Entity-Relationship</w:t>
+      </w:r>
+      <w:proofErr w:type="spellEnd"/>
       <w:r>
         <w:rPr>
           <w:rFonts w:ascii="Times New Roman" w:eastAsia="Times New Roman" w:hAnsi="Times New Roman" w:cs="Times New Roman"/>
@@ -1139,28 +1184,116 @@
           <w:lang w:eastAsia="it-IT"/>
           <w14:ligatures w14:val="none"/>
         </w:rPr>
-        <w:t>Schema Logico del Database</w:t>
-      </w:r>
-    </w:p>
-    <w:p>
-      <w:pPr>
-        <w:spacing w:before="100" w:beforeAutospacing="1" w:after="100" w:afterAutospacing="1" w:line="240" w:lineRule="auto"/>
-        <w:rPr>
-          <w:rFonts w:ascii="Times New Roman" w:eastAsia="Times New Roman" w:hAnsi="Times New Roman" w:cs="Times New Roman"/>
-          <w:kern w:val="0"/>
-          <w:lang w:eastAsia="it-IT"/>
-          <w14:ligatures w14:val="none"/>
-        </w:rPr>
-      </w:pPr>
-      <w:r>
-        <w:rPr>
-          <w:rFonts w:ascii="Times New Roman" w:eastAsia="Times New Roman" w:hAnsi="Times New Roman" w:cs="Times New Roman"/>
-          <w:kern w:val="0"/>
-          <w:lang w:eastAsia="it-IT"/>
-          <w14:ligatures w14:val="none"/>
-        </w:rPr>
-        <w:t>Dettagli delle collezioni in MongoDB e dei bucket in Riak.</w:t>
-      </w:r>
+        <w:t>)</w:t>
+      </w:r>
+    </w:p>
+    <w:p>
+      <w:pPr>
+        <w:spacing w:before="100" w:beforeAutospacing="1" w:after="100" w:afterAutospacing="1" w:line="240" w:lineRule="auto"/>
+        <w:rPr>
+          <w:rFonts w:ascii="Times New Roman" w:eastAsia="Times New Roman" w:hAnsi="Times New Roman" w:cs="Times New Roman"/>
+          <w:kern w:val="0"/>
+          <w:lang w:eastAsia="it-IT"/>
+          <w14:ligatures w14:val="none"/>
+        </w:rPr>
+      </w:pPr>
+      <w:r>
+        <w:rPr>
+          <w:rFonts w:ascii="Times New Roman" w:eastAsia="Times New Roman" w:hAnsi="Times New Roman" w:cs="Times New Roman"/>
+          <w:kern w:val="0"/>
+          <w:lang w:eastAsia="it-IT"/>
+          <w14:ligatures w14:val="none"/>
+        </w:rPr>
+        <w:t>Descrizione delle entità principali (Libri, Utenti, Ordini, Raccomandazioni) e relazioni tra le entità.</w:t>
+      </w:r>
+    </w:p>
+    <w:p>
+      <w:pPr>
+        <w:spacing w:before="100" w:beforeAutospacing="1" w:after="100" w:afterAutospacing="1" w:line="240" w:lineRule="auto"/>
+        <w:rPr>
+          <w:rFonts w:ascii="Times New Roman" w:eastAsia="Times New Roman" w:hAnsi="Times New Roman" w:cs="Times New Roman"/>
+          <w:kern w:val="0"/>
+          <w:lang w:eastAsia="it-IT"/>
+          <w14:ligatures w14:val="none"/>
+        </w:rPr>
+      </w:pPr>
+    </w:p>
+    <w:p>
+      <w:pPr>
+        <w:spacing w:before="100" w:beforeAutospacing="1" w:after="100" w:afterAutospacing="1" w:line="240" w:lineRule="auto"/>
+        <w:rPr>
+          <w:rFonts w:ascii="Times New Roman" w:eastAsia="Times New Roman" w:hAnsi="Times New Roman" w:cs="Times New Roman"/>
+          <w:kern w:val="0"/>
+          <w:lang w:eastAsia="it-IT"/>
+          <w14:ligatures w14:val="none"/>
+        </w:rPr>
+      </w:pPr>
+    </w:p>
+    <w:p>
+      <w:pPr>
+        <w:spacing w:before="100" w:beforeAutospacing="1" w:after="100" w:afterAutospacing="1" w:line="240" w:lineRule="auto"/>
+        <w:rPr>
+          <w:rFonts w:ascii="Times New Roman" w:eastAsia="Times New Roman" w:hAnsi="Times New Roman" w:cs="Times New Roman"/>
+          <w:kern w:val="0"/>
+          <w:lang w:eastAsia="it-IT"/>
+          <w14:ligatures w14:val="none"/>
+        </w:rPr>
+      </w:pPr>
+    </w:p>
+    <w:p>
+      <w:pPr>
+        <w:spacing w:before="100" w:beforeAutospacing="1" w:after="100" w:afterAutospacing="1" w:line="240" w:lineRule="auto"/>
+        <w:rPr>
+          <w:rFonts w:ascii="Times New Roman" w:eastAsia="Times New Roman" w:hAnsi="Times New Roman" w:cs="Times New Roman"/>
+          <w:kern w:val="0"/>
+          <w:lang w:eastAsia="it-IT"/>
+          <w14:ligatures w14:val="none"/>
+        </w:rPr>
+      </w:pPr>
+    </w:p>
+    <w:p>
+      <w:pPr>
+        <w:spacing w:before="100" w:beforeAutospacing="1" w:after="100" w:afterAutospacing="1" w:line="240" w:lineRule="auto"/>
+        <w:rPr>
+          <w:rFonts w:ascii="Times New Roman" w:eastAsia="Times New Roman" w:hAnsi="Times New Roman" w:cs="Times New Roman"/>
+          <w:kern w:val="0"/>
+          <w:lang w:eastAsia="it-IT"/>
+          <w14:ligatures w14:val="none"/>
+        </w:rPr>
+      </w:pPr>
+    </w:p>
+    <w:p>
+      <w:pPr>
+        <w:spacing w:before="100" w:beforeAutospacing="1" w:after="100" w:afterAutospacing="1" w:line="240" w:lineRule="auto"/>
+        <w:rPr>
+          <w:rFonts w:ascii="Times New Roman" w:eastAsia="Times New Roman" w:hAnsi="Times New Roman" w:cs="Times New Roman"/>
+          <w:kern w:val="0"/>
+          <w:lang w:eastAsia="it-IT"/>
+          <w14:ligatures w14:val="none"/>
+        </w:rPr>
+      </w:pPr>
+    </w:p>
+    <w:p>
+      <w:pPr>
+        <w:spacing w:before="100" w:beforeAutospacing="1" w:after="100" w:afterAutospacing="1" w:line="240" w:lineRule="auto"/>
+        <w:rPr>
+          <w:rFonts w:ascii="Times New Roman" w:eastAsia="Times New Roman" w:hAnsi="Times New Roman" w:cs="Times New Roman"/>
+          <w:kern w:val="0"/>
+          <w:lang w:eastAsia="it-IT"/>
+          <w14:ligatures w14:val="none"/>
+        </w:rPr>
+      </w:pPr>
+    </w:p>
+    <w:p>
+      <w:pPr>
+        <w:spacing w:before="100" w:beforeAutospacing="1" w:after="100" w:afterAutospacing="1" w:line="240" w:lineRule="auto"/>
+        <w:rPr>
+          <w:rFonts w:ascii="Times New Roman" w:eastAsia="Times New Roman" w:hAnsi="Times New Roman" w:cs="Times New Roman"/>
+          <w:kern w:val="0"/>
+          <w:lang w:eastAsia="it-IT"/>
+          <w14:ligatures w14:val="none"/>
+        </w:rPr>
+      </w:pPr>
     </w:p>
     <w:p>
       <w:pPr>
@@ -1177,7 +1310,11 @@
           <w14:ligatures w14:val="none"/>
         </w:rPr>
       </w:pPr>
-      <w:r>
+    </w:p>
+    <w:p>
+      <w:pPr>
+        <w:spacing w:before="100" w:beforeAutospacing="1" w:after="100" w:afterAutospacing="1" w:line="240" w:lineRule="auto"/>
+        <w:outlineLvl w:val="2"/>
         <w:rPr>
           <w:rFonts w:ascii="Times New Roman" w:eastAsia="Times New Roman" w:hAnsi="Times New Roman" w:cs="Times New Roman"/>
           <w:b/>
@@ -1188,6 +1325,217 @@
           <w:lang w:eastAsia="it-IT"/>
           <w14:ligatures w14:val="none"/>
         </w:rPr>
+      </w:pPr>
+      <w:r>
+        <w:rPr>
+          <w:rFonts w:ascii="Times New Roman" w:eastAsia="Times New Roman" w:hAnsi="Times New Roman" w:cs="Times New Roman"/>
+          <w:b/>
+          <w:bCs/>
+          <w:kern w:val="0"/>
+          <w:sz w:val="27"/>
+          <w:szCs w:val="27"/>
+          <w:lang w:eastAsia="it-IT"/>
+          <w14:ligatures w14:val="none"/>
+        </w:rPr>
+        <w:drawing>
+          <wp:inline distT="0" distB="0" distL="0" distR="0" wp14:anchorId="0CAC0FD8" wp14:editId="7A212A0E">
+            <wp:extent cx="6120130" cy="4441825"/>
+            <wp:effectExtent l="0" t="0" r="0" b="0"/>
+            <wp:docPr id="976321520" name="Immagine 1" descr="Immagine che contiene testo, schermata, cerchio, Prodotti generali&#10;&#10;Descrizione generata automaticamente"/>
+            <wp:cNvGraphicFramePr>
+              <a:graphicFrameLocks xmlns:a="http://schemas.openxmlformats.org/drawingml/2006/main" noChangeAspect="1"/>
+            </wp:cNvGraphicFramePr>
+            <a:graphic xmlns:a="http://schemas.openxmlformats.org/drawingml/2006/main">
+              <a:graphicData uri="http://schemas.openxmlformats.org/drawingml/2006/picture">
+                <pic:pic xmlns:pic="http://schemas.openxmlformats.org/drawingml/2006/picture">
+                  <pic:nvPicPr>
+                    <pic:cNvPr id="976321520" name="Immagine 1" descr="Immagine che contiene testo, schermata, cerchio, Prodotti generali&#10;&#10;Descrizione generata automaticamente"/>
+                    <pic:cNvPicPr/>
+                  </pic:nvPicPr>
+                  <pic:blipFill>
+                    <a:blip r:embed="rId5"/>
+                    <a:stretch>
+                      <a:fillRect/>
+                    </a:stretch>
+                  </pic:blipFill>
+                  <pic:spPr>
+                    <a:xfrm>
+                      <a:off x="0" y="0"/>
+                      <a:ext cx="6120130" cy="4441825"/>
+                    </a:xfrm>
+                    <a:prstGeom prst="rect">
+                      <a:avLst/>
+                    </a:prstGeom>
+                  </pic:spPr>
+                </pic:pic>
+              </a:graphicData>
+            </a:graphic>
+          </wp:inline>
+        </w:drawing>
+      </w:r>
+      <w:r>
+        <w:rPr>
+          <w:rFonts w:ascii="Times New Roman" w:eastAsia="Times New Roman" w:hAnsi="Times New Roman" w:cs="Times New Roman"/>
+          <w:b/>
+          <w:bCs/>
+          <w:kern w:val="0"/>
+          <w:sz w:val="27"/>
+          <w:szCs w:val="27"/>
+          <w:lang w:eastAsia="it-IT"/>
+          <w14:ligatures w14:val="none"/>
+        </w:rPr>
+        <w:br/>
+        <w:t>Schema logico delle funzionalità del progetto</w:t>
+      </w:r>
+    </w:p>
+    <w:p>
+      <w:pPr>
+        <w:spacing w:before="100" w:beforeAutospacing="1" w:after="100" w:afterAutospacing="1" w:line="240" w:lineRule="auto"/>
+        <w:outlineLvl w:val="2"/>
+        <w:rPr>
+          <w:rFonts w:ascii="Times New Roman" w:eastAsia="Times New Roman" w:hAnsi="Times New Roman" w:cs="Times New Roman"/>
+          <w:b/>
+          <w:bCs/>
+          <w:kern w:val="0"/>
+          <w:sz w:val="27"/>
+          <w:szCs w:val="27"/>
+          <w:lang w:eastAsia="it-IT"/>
+          <w14:ligatures w14:val="none"/>
+        </w:rPr>
+      </w:pPr>
+      <w:r>
+        <w:rPr>
+          <w:rFonts w:ascii="Times New Roman" w:eastAsia="Times New Roman" w:hAnsi="Times New Roman" w:cs="Times New Roman"/>
+          <w:b/>
+          <w:bCs/>
+          <w:kern w:val="0"/>
+          <w:sz w:val="27"/>
+          <w:szCs w:val="27"/>
+          <w:lang w:eastAsia="it-IT"/>
+          <w14:ligatures w14:val="none"/>
+        </w:rPr>
+        <w:drawing>
+          <wp:inline distT="0" distB="0" distL="0" distR="0" wp14:anchorId="2529B212" wp14:editId="7312334D">
+            <wp:extent cx="6120130" cy="3121025"/>
+            <wp:effectExtent l="0" t="0" r="0" b="3175"/>
+            <wp:docPr id="1544540100" name="Immagine 1" descr="Immagine che contiene schermata, Blu cobalto, testo&#10;&#10;Descrizione generata automaticamente"/>
+            <wp:cNvGraphicFramePr>
+              <a:graphicFrameLocks xmlns:a="http://schemas.openxmlformats.org/drawingml/2006/main" noChangeAspect="1"/>
+            </wp:cNvGraphicFramePr>
+            <a:graphic xmlns:a="http://schemas.openxmlformats.org/drawingml/2006/main">
+              <a:graphicData uri="http://schemas.openxmlformats.org/drawingml/2006/picture">
+                <pic:pic xmlns:pic="http://schemas.openxmlformats.org/drawingml/2006/picture">
+                  <pic:nvPicPr>
+                    <pic:cNvPr id="1544540100" name="Immagine 1" descr="Immagine che contiene schermata, Blu cobalto, testo&#10;&#10;Descrizione generata automaticamente"/>
+                    <pic:cNvPicPr/>
+                  </pic:nvPicPr>
+                  <pic:blipFill>
+                    <a:blip r:embed="rId6"/>
+                    <a:stretch>
+                      <a:fillRect/>
+                    </a:stretch>
+                  </pic:blipFill>
+                  <pic:spPr>
+                    <a:xfrm>
+                      <a:off x="0" y="0"/>
+                      <a:ext cx="6120130" cy="3121025"/>
+                    </a:xfrm>
+                    <a:prstGeom prst="rect">
+                      <a:avLst/>
+                    </a:prstGeom>
+                  </pic:spPr>
+                </pic:pic>
+              </a:graphicData>
+            </a:graphic>
+          </wp:inline>
+        </w:drawing>
+      </w:r>
+      <w:r>
+        <w:rPr>
+          <w:rFonts w:ascii="Times New Roman" w:eastAsia="Times New Roman" w:hAnsi="Times New Roman" w:cs="Times New Roman"/>
+          <w:b/>
+          <w:bCs/>
+          <w:kern w:val="0"/>
+          <w:sz w:val="27"/>
+          <w:szCs w:val="27"/>
+          <w:lang w:eastAsia="it-IT"/>
+          <w14:ligatures w14:val="none"/>
+        </w:rPr>
+        <w:br/>
+        <w:t xml:space="preserve">Schema logico dei </w:t>
+      </w:r>
+      <w:proofErr w:type="spellStart"/>
+      <w:r>
+        <w:rPr>
+          <w:rFonts w:ascii="Times New Roman" w:eastAsia="Times New Roman" w:hAnsi="Times New Roman" w:cs="Times New Roman"/>
+          <w:b/>
+          <w:bCs/>
+          <w:kern w:val="0"/>
+          <w:sz w:val="27"/>
+          <w:szCs w:val="27"/>
+          <w:lang w:eastAsia="it-IT"/>
+          <w14:ligatures w14:val="none"/>
+        </w:rPr>
+        <w:t>replicaset</w:t>
+      </w:r>
+      <w:proofErr w:type="spellEnd"/>
+      <w:r>
+        <w:rPr>
+          <w:rFonts w:ascii="Times New Roman" w:eastAsia="Times New Roman" w:hAnsi="Times New Roman" w:cs="Times New Roman"/>
+          <w:b/>
+          <w:bCs/>
+          <w:kern w:val="0"/>
+          <w:sz w:val="27"/>
+          <w:szCs w:val="27"/>
+          <w:lang w:eastAsia="it-IT"/>
+          <w14:ligatures w14:val="none"/>
+        </w:rPr>
+        <w:t xml:space="preserve"> per ogni network</w:t>
+      </w:r>
+    </w:p>
+    <w:p>
+      <w:pPr>
+        <w:spacing w:before="100" w:beforeAutospacing="1" w:after="100" w:afterAutospacing="1" w:line="240" w:lineRule="auto"/>
+        <w:outlineLvl w:val="2"/>
+        <w:rPr>
+          <w:rFonts w:ascii="Times New Roman" w:eastAsia="Times New Roman" w:hAnsi="Times New Roman" w:cs="Times New Roman"/>
+          <w:b/>
+          <w:bCs/>
+          <w:kern w:val="0"/>
+          <w:sz w:val="27"/>
+          <w:szCs w:val="27"/>
+          <w:lang w:eastAsia="it-IT"/>
+          <w14:ligatures w14:val="none"/>
+        </w:rPr>
+      </w:pPr>
+    </w:p>
+    <w:p>
+      <w:pPr>
+        <w:spacing w:before="100" w:beforeAutospacing="1" w:after="100" w:afterAutospacing="1" w:line="240" w:lineRule="auto"/>
+        <w:outlineLvl w:val="2"/>
+        <w:rPr>
+          <w:rFonts w:ascii="Times New Roman" w:eastAsia="Times New Roman" w:hAnsi="Times New Roman" w:cs="Times New Roman"/>
+          <w:b/>
+          <w:bCs/>
+          <w:kern w:val="0"/>
+          <w:sz w:val="27"/>
+          <w:szCs w:val="27"/>
+          <w:lang w:eastAsia="it-IT"/>
+          <w14:ligatures w14:val="none"/>
+        </w:rPr>
+      </w:pPr>
+      <w:r>
+        <w:rPr>
+          <w:rFonts w:ascii="Times New Roman" w:eastAsia="Times New Roman" w:hAnsi="Times New Roman" w:cs="Times New Roman"/>
+          <w:b/>
+          <w:bCs/>
+          <w:kern w:val="0"/>
+          <w:sz w:val="27"/>
+          <w:szCs w:val="27"/>
+          <w:lang w:eastAsia="it-IT"/>
+          <w14:ligatures w14:val="none"/>
+        </w:rPr>
+        <w:lastRenderedPageBreak/>
         <w:t>Descrizione delle Tabelle e delle Relazioni</w:t>
       </w:r>
     </w:p>
@@ -1286,8 +1634,47 @@
           <w:lang w:eastAsia="it-IT"/>
           <w14:ligatures w14:val="none"/>
         </w:rPr>
-        <w:lastRenderedPageBreak/>
-        <w:t>Una volta stabilita la necessità di avere cluster di nodi separati per ogni regione geografica e quindi per ogni lingua, abbiamo deciso di implementare (sia con MongoDB che con Riak) tre cluster composti da tre nodi ciascuno: i cluster Italia, Germania e Francia.</w:t>
+        <w:t xml:space="preserve">Una volta stabilita la necessità di avere cluster di nodi separati per ogni regione geografica e quindi per ogni lingua, abbiamo deciso di implementare (sia con </w:t>
+      </w:r>
+      <w:proofErr w:type="spellStart"/>
+      <w:r>
+        <w:rPr>
+          <w:rFonts w:ascii="Times New Roman" w:eastAsia="Times New Roman" w:hAnsi="Times New Roman" w:cs="Times New Roman"/>
+          <w:kern w:val="0"/>
+          <w:lang w:eastAsia="it-IT"/>
+          <w14:ligatures w14:val="none"/>
+        </w:rPr>
+        <w:t>MongoDB</w:t>
+      </w:r>
+      <w:proofErr w:type="spellEnd"/>
+      <w:r>
+        <w:rPr>
+          <w:rFonts w:ascii="Times New Roman" w:eastAsia="Times New Roman" w:hAnsi="Times New Roman" w:cs="Times New Roman"/>
+          <w:kern w:val="0"/>
+          <w:lang w:eastAsia="it-IT"/>
+          <w14:ligatures w14:val="none"/>
+        </w:rPr>
+        <w:t xml:space="preserve"> che con </w:t>
+      </w:r>
+      <w:proofErr w:type="spellStart"/>
+      <w:r>
+        <w:rPr>
+          <w:rFonts w:ascii="Times New Roman" w:eastAsia="Times New Roman" w:hAnsi="Times New Roman" w:cs="Times New Roman"/>
+          <w:kern w:val="0"/>
+          <w:lang w:eastAsia="it-IT"/>
+          <w14:ligatures w14:val="none"/>
+        </w:rPr>
+        <w:t>Riak</w:t>
+      </w:r>
+      <w:proofErr w:type="spellEnd"/>
+      <w:r>
+        <w:rPr>
+          <w:rFonts w:ascii="Times New Roman" w:eastAsia="Times New Roman" w:hAnsi="Times New Roman" w:cs="Times New Roman"/>
+          <w:kern w:val="0"/>
+          <w:lang w:eastAsia="it-IT"/>
+          <w14:ligatures w14:val="none"/>
+        </w:rPr>
+        <w:t>) tre cluster composti da tre nodi ciascuno: i cluster Italia, Germania e Francia.</w:t>
       </w:r>
       <w:r>
         <w:rPr>
@@ -1314,7 +1701,27 @@
           <w:lang w:eastAsia="it-IT"/>
           <w14:ligatures w14:val="none"/>
         </w:rPr>
-        <w:t xml:space="preserve">ridurre i tempi necessari al soddisfacimento delle query e, all’occorrenza, poter fare statistiche localizzate sui vari utenti. Nonostante non abbiamo integrato questa funzionaliltà nel nostro progetto, uno sviluppo interessante tra quelli affrontati durante </w:t>
+        <w:t xml:space="preserve">ridurre i tempi necessari al soddisfacimento delle query e, all’occorrenza, poter fare statistiche localizzate sui vari utenti. Nonostante non abbiamo integrato questa </w:t>
+      </w:r>
+      <w:proofErr w:type="spellStart"/>
+      <w:r>
+        <w:rPr>
+          <w:rFonts w:ascii="Times New Roman" w:eastAsia="Times New Roman" w:hAnsi="Times New Roman" w:cs="Times New Roman"/>
+          <w:kern w:val="0"/>
+          <w:lang w:eastAsia="it-IT"/>
+          <w14:ligatures w14:val="none"/>
+        </w:rPr>
+        <w:t>funzionaliltà</w:t>
+      </w:r>
+      <w:proofErr w:type="spellEnd"/>
+      <w:r>
+        <w:rPr>
+          <w:rFonts w:ascii="Times New Roman" w:eastAsia="Times New Roman" w:hAnsi="Times New Roman" w:cs="Times New Roman"/>
+          <w:kern w:val="0"/>
+          <w:lang w:eastAsia="it-IT"/>
+          <w14:ligatures w14:val="none"/>
+        </w:rPr>
+        <w:t xml:space="preserve"> nel nostro progetto, uno sviluppo interessante tra quelli affrontati durante </w:t>
       </w:r>
       <w:r>
         <w:rPr>
@@ -1377,25 +1784,27 @@
           <w:lang w:eastAsia="it-IT"/>
           <w14:ligatures w14:val="none"/>
         </w:rPr>
-        <w:t xml:space="preserve">. Inoltre, con </w:t>
-      </w:r>
-      <w:r>
-        <w:rPr>
-          <w:rFonts w:ascii="Times New Roman" w:eastAsia="Times New Roman" w:hAnsi="Times New Roman" w:cs="Times New Roman"/>
-          <w:kern w:val="0"/>
-          <w:lang w:eastAsia="it-IT"/>
-          <w14:ligatures w14:val="none"/>
-        </w:rPr>
-        <w:t xml:space="preserve">una funzione Map-Reduce </w:t>
-      </w:r>
-      <w:r>
-        <w:rPr>
-          <w:rFonts w:ascii="Times New Roman" w:eastAsia="Times New Roman" w:hAnsi="Times New Roman" w:cs="Times New Roman"/>
-          <w:kern w:val="0"/>
-          <w:lang w:eastAsia="it-IT"/>
-          <w14:ligatures w14:val="none"/>
-        </w:rPr>
-        <w:t>si potrebbero ottenere statistiche globali</w:t>
+        <w:t xml:space="preserve">. Inoltre, con una funzione </w:t>
+      </w:r>
+      <w:proofErr w:type="spellStart"/>
+      <w:r>
+        <w:rPr>
+          <w:rFonts w:ascii="Times New Roman" w:eastAsia="Times New Roman" w:hAnsi="Times New Roman" w:cs="Times New Roman"/>
+          <w:kern w:val="0"/>
+          <w:lang w:eastAsia="it-IT"/>
+          <w14:ligatures w14:val="none"/>
+        </w:rPr>
+        <w:t>Map</w:t>
+      </w:r>
+      <w:proofErr w:type="spellEnd"/>
+      <w:r>
+        <w:rPr>
+          <w:rFonts w:ascii="Times New Roman" w:eastAsia="Times New Roman" w:hAnsi="Times New Roman" w:cs="Times New Roman"/>
+          <w:kern w:val="0"/>
+          <w:lang w:eastAsia="it-IT"/>
+          <w14:ligatures w14:val="none"/>
+        </w:rPr>
+        <w:t>-Reduce si potrebbero ottenere statistiche globali</w:t>
       </w:r>
       <w:r>
         <w:rPr>
@@ -1549,8 +1958,39 @@
           <w:lang w:eastAsia="it-IT"/>
           <w14:ligatures w14:val="none"/>
         </w:rPr>
-        <w:t>seguito le guide ufficiali nella documentazione di Riak e MongoDB</w:t>
-      </w:r>
+        <w:t xml:space="preserve">seguito le guide ufficiali nella documentazione di </w:t>
+      </w:r>
+      <w:proofErr w:type="spellStart"/>
+      <w:r>
+        <w:rPr>
+          <w:rFonts w:ascii="Times New Roman" w:eastAsia="Times New Roman" w:hAnsi="Times New Roman" w:cs="Times New Roman"/>
+          <w:kern w:val="0"/>
+          <w:lang w:eastAsia="it-IT"/>
+          <w14:ligatures w14:val="none"/>
+        </w:rPr>
+        <w:t>Riak</w:t>
+      </w:r>
+      <w:proofErr w:type="spellEnd"/>
+      <w:r>
+        <w:rPr>
+          <w:rFonts w:ascii="Times New Roman" w:eastAsia="Times New Roman" w:hAnsi="Times New Roman" w:cs="Times New Roman"/>
+          <w:kern w:val="0"/>
+          <w:lang w:eastAsia="it-IT"/>
+          <w14:ligatures w14:val="none"/>
+        </w:rPr>
+        <w:t xml:space="preserve"> e </w:t>
+      </w:r>
+      <w:proofErr w:type="spellStart"/>
+      <w:r>
+        <w:rPr>
+          <w:rFonts w:ascii="Times New Roman" w:eastAsia="Times New Roman" w:hAnsi="Times New Roman" w:cs="Times New Roman"/>
+          <w:kern w:val="0"/>
+          <w:lang w:eastAsia="it-IT"/>
+          <w14:ligatures w14:val="none"/>
+        </w:rPr>
+        <w:t>MongoDB</w:t>
+      </w:r>
+      <w:proofErr w:type="spellEnd"/>
       <w:r>
         <w:rPr>
           <w:rFonts w:ascii="Times New Roman" w:eastAsia="Times New Roman" w:hAnsi="Times New Roman" w:cs="Times New Roman"/>
@@ -1569,6 +2009,7 @@
         </w:rPr>
         <w:t xml:space="preserve">per scaricare le immagini </w:t>
       </w:r>
+      <w:proofErr w:type="spellStart"/>
       <w:r>
         <w:rPr>
           <w:rFonts w:ascii="Times New Roman" w:eastAsia="Times New Roman" w:hAnsi="Times New Roman" w:cs="Times New Roman"/>
@@ -1591,6 +2032,7 @@
         </w:rPr>
         <w:t>o</w:t>
       </w:r>
+      <w:proofErr w:type="spellEnd"/>
       <w:r>
         <w:rPr>
           <w:rFonts w:ascii="Times New Roman" w:eastAsia="Times New Roman" w:hAnsi="Times New Roman" w:cs="Times New Roman"/>
@@ -1600,8 +2042,9 @@
           <w:lang w:eastAsia="it-IT"/>
           <w14:ligatures w14:val="none"/>
         </w:rPr>
-        <w:t>/riak-kv</w:t>
-      </w:r>
+        <w:t>/</w:t>
+      </w:r>
+      <w:proofErr w:type="spellStart"/>
       <w:r>
         <w:rPr>
           <w:rFonts w:ascii="Times New Roman" w:eastAsia="Times New Roman" w:hAnsi="Times New Roman" w:cs="Times New Roman"/>
@@ -1611,16 +2054,7 @@
           <w:lang w:eastAsia="it-IT"/>
           <w14:ligatures w14:val="none"/>
         </w:rPr>
-        <w:t>:latest</w:t>
-      </w:r>
-      <w:r>
-        <w:rPr>
-          <w:rFonts w:ascii="Times New Roman" w:eastAsia="Times New Roman" w:hAnsi="Times New Roman" w:cs="Times New Roman"/>
-          <w:kern w:val="0"/>
-          <w:lang w:eastAsia="it-IT"/>
-          <w14:ligatures w14:val="none"/>
-        </w:rPr>
-        <w:t xml:space="preserve"> e </w:t>
+        <w:t>riak-kv</w:t>
       </w:r>
       <w:r>
         <w:rPr>
@@ -1631,8 +2065,31 @@
           <w:lang w:eastAsia="it-IT"/>
           <w14:ligatures w14:val="none"/>
         </w:rPr>
+        <w:t>:latest</w:t>
+      </w:r>
+      <w:proofErr w:type="spellEnd"/>
+      <w:r>
+        <w:rPr>
+          <w:rFonts w:ascii="Times New Roman" w:eastAsia="Times New Roman" w:hAnsi="Times New Roman" w:cs="Times New Roman"/>
+          <w:kern w:val="0"/>
+          <w:lang w:eastAsia="it-IT"/>
+          <w14:ligatures w14:val="none"/>
+        </w:rPr>
+        <w:t xml:space="preserve"> e </w:t>
+      </w:r>
+      <w:proofErr w:type="spellStart"/>
+      <w:r>
+        <w:rPr>
+          <w:rFonts w:ascii="Times New Roman" w:eastAsia="Times New Roman" w:hAnsi="Times New Roman" w:cs="Times New Roman"/>
+          <w:i/>
+          <w:iCs/>
+          <w:kern w:val="0"/>
+          <w:lang w:eastAsia="it-IT"/>
+          <w14:ligatures w14:val="none"/>
+        </w:rPr>
         <w:t>mongo:latest</w:t>
       </w:r>
+      <w:proofErr w:type="spellEnd"/>
       <w:r>
         <w:rPr>
           <w:rFonts w:ascii="Times New Roman" w:eastAsia="Times New Roman" w:hAnsi="Times New Roman" w:cs="Times New Roman"/>
@@ -1704,17 +2161,48 @@
           <w14:ligatures w14:val="none"/>
         </w:rPr>
         <w:br/>
-        <w:t>Nonostante l’interfaccia grafica di Docker, dopo alcune prove abbiamo stabilito che sia più conveniente inizializzare i vari nodi tramite una CLI (come il cmd di Windows), così da poter specificare espressamente alcuni parametri specifici</w:t>
-      </w:r>
-      <w:r>
-        <w:rPr>
-          <w:rFonts w:ascii="Times New Roman" w:eastAsia="Times New Roman" w:hAnsi="Times New Roman" w:cs="Times New Roman"/>
-          <w:kern w:val="0"/>
-          <w:lang w:eastAsia="it-IT"/>
-          <w14:ligatures w14:val="none"/>
-        </w:rPr>
-        <w:t xml:space="preserve"> come la porta del nodo, la rete e il ReplicaSet</w:t>
-      </w:r>
+        <w:t xml:space="preserve">Nonostante l’interfaccia grafica di Docker, dopo alcune prove abbiamo stabilito che sia più conveniente inizializzare i vari nodi tramite una CLI (come il </w:t>
+      </w:r>
+      <w:proofErr w:type="spellStart"/>
+      <w:r>
+        <w:rPr>
+          <w:rFonts w:ascii="Times New Roman" w:eastAsia="Times New Roman" w:hAnsi="Times New Roman" w:cs="Times New Roman"/>
+          <w:kern w:val="0"/>
+          <w:lang w:eastAsia="it-IT"/>
+          <w14:ligatures w14:val="none"/>
+        </w:rPr>
+        <w:t>cmd</w:t>
+      </w:r>
+      <w:proofErr w:type="spellEnd"/>
+      <w:r>
+        <w:rPr>
+          <w:rFonts w:ascii="Times New Roman" w:eastAsia="Times New Roman" w:hAnsi="Times New Roman" w:cs="Times New Roman"/>
+          <w:kern w:val="0"/>
+          <w:lang w:eastAsia="it-IT"/>
+          <w14:ligatures w14:val="none"/>
+        </w:rPr>
+        <w:t xml:space="preserve"> di Windows), così da poter specificare espressamente alcuni parametri specifici</w:t>
+      </w:r>
+      <w:r>
+        <w:rPr>
+          <w:rFonts w:ascii="Times New Roman" w:eastAsia="Times New Roman" w:hAnsi="Times New Roman" w:cs="Times New Roman"/>
+          <w:kern w:val="0"/>
+          <w:lang w:eastAsia="it-IT"/>
+          <w14:ligatures w14:val="none"/>
+        </w:rPr>
+        <w:t xml:space="preserve"> come la porta del nodo, la rete e il </w:t>
+      </w:r>
+      <w:proofErr w:type="spellStart"/>
+      <w:r>
+        <w:rPr>
+          <w:rFonts w:ascii="Times New Roman" w:eastAsia="Times New Roman" w:hAnsi="Times New Roman" w:cs="Times New Roman"/>
+          <w:kern w:val="0"/>
+          <w:lang w:eastAsia="it-IT"/>
+          <w14:ligatures w14:val="none"/>
+        </w:rPr>
+        <w:t>ReplicaSet</w:t>
+      </w:r>
+      <w:proofErr w:type="spellEnd"/>
       <w:r>
         <w:rPr>
           <w:rFonts w:ascii="Times New Roman" w:eastAsia="Times New Roman" w:hAnsi="Times New Roman" w:cs="Times New Roman"/>
@@ -1750,44 +2238,145 @@
           <w14:ligatures w14:val="none"/>
         </w:rPr>
         <w:br/>
-        <w:t>Come prima cosa si crea una rete per ogni cluster (reti che noi abbiamo chiamato riakItalia, riakFrancia, riakGermania,</w:t>
-      </w:r>
-      <w:r>
-        <w:rPr>
-          <w:rFonts w:ascii="Times New Roman" w:eastAsia="Times New Roman" w:hAnsi="Times New Roman" w:cs="Times New Roman"/>
-          <w:kern w:val="0"/>
-          <w:lang w:eastAsia="it-IT"/>
-          <w14:ligatures w14:val="none"/>
-        </w:rPr>
-        <w:t xml:space="preserve"> cluster</w:t>
-      </w:r>
-      <w:r>
-        <w:rPr>
-          <w:rFonts w:ascii="Times New Roman" w:eastAsia="Times New Roman" w:hAnsi="Times New Roman" w:cs="Times New Roman"/>
-          <w:kern w:val="0"/>
-          <w:lang w:eastAsia="it-IT"/>
-          <w14:ligatures w14:val="none"/>
-        </w:rPr>
-        <w:t>Italia,</w:t>
-      </w:r>
-      <w:r>
-        <w:rPr>
-          <w:rFonts w:ascii="Times New Roman" w:eastAsia="Times New Roman" w:hAnsi="Times New Roman" w:cs="Times New Roman"/>
-          <w:kern w:val="0"/>
-          <w:lang w:eastAsia="it-IT"/>
-          <w14:ligatures w14:val="none"/>
-        </w:rPr>
-        <w:t xml:space="preserve"> cluster</w:t>
-      </w:r>
-      <w:r>
-        <w:rPr>
-          <w:rFonts w:ascii="Times New Roman" w:eastAsia="Times New Roman" w:hAnsi="Times New Roman" w:cs="Times New Roman"/>
-          <w:kern w:val="0"/>
-          <w:lang w:eastAsia="it-IT"/>
-          <w14:ligatures w14:val="none"/>
-        </w:rPr>
-        <w:t xml:space="preserve">Francia, </w:t>
-      </w:r>
+        <w:t xml:space="preserve">Come prima cosa si crea una rete per ogni cluster (reti che noi abbiamo chiamato </w:t>
+      </w:r>
+      <w:proofErr w:type="spellStart"/>
+      <w:r>
+        <w:rPr>
+          <w:rFonts w:ascii="Times New Roman" w:eastAsia="Times New Roman" w:hAnsi="Times New Roman" w:cs="Times New Roman"/>
+          <w:kern w:val="0"/>
+          <w:lang w:eastAsia="it-IT"/>
+          <w14:ligatures w14:val="none"/>
+        </w:rPr>
+        <w:t>riakItalia</w:t>
+      </w:r>
+      <w:proofErr w:type="spellEnd"/>
+      <w:r>
+        <w:rPr>
+          <w:rFonts w:ascii="Times New Roman" w:eastAsia="Times New Roman" w:hAnsi="Times New Roman" w:cs="Times New Roman"/>
+          <w:kern w:val="0"/>
+          <w:lang w:eastAsia="it-IT"/>
+          <w14:ligatures w14:val="none"/>
+        </w:rPr>
+        <w:t xml:space="preserve">, </w:t>
+      </w:r>
+      <w:proofErr w:type="spellStart"/>
+      <w:r>
+        <w:rPr>
+          <w:rFonts w:ascii="Times New Roman" w:eastAsia="Times New Roman" w:hAnsi="Times New Roman" w:cs="Times New Roman"/>
+          <w:kern w:val="0"/>
+          <w:lang w:eastAsia="it-IT"/>
+          <w14:ligatures w14:val="none"/>
+        </w:rPr>
+        <w:t>riakFrancia</w:t>
+      </w:r>
+      <w:proofErr w:type="spellEnd"/>
+      <w:r>
+        <w:rPr>
+          <w:rFonts w:ascii="Times New Roman" w:eastAsia="Times New Roman" w:hAnsi="Times New Roman" w:cs="Times New Roman"/>
+          <w:kern w:val="0"/>
+          <w:lang w:eastAsia="it-IT"/>
+          <w14:ligatures w14:val="none"/>
+        </w:rPr>
+        <w:t xml:space="preserve">, </w:t>
+      </w:r>
+      <w:proofErr w:type="spellStart"/>
+      <w:r>
+        <w:rPr>
+          <w:rFonts w:ascii="Times New Roman" w:eastAsia="Times New Roman" w:hAnsi="Times New Roman" w:cs="Times New Roman"/>
+          <w:kern w:val="0"/>
+          <w:lang w:eastAsia="it-IT"/>
+          <w14:ligatures w14:val="none"/>
+        </w:rPr>
+        <w:t>riakGermania</w:t>
+      </w:r>
+      <w:proofErr w:type="spellEnd"/>
+      <w:r>
+        <w:rPr>
+          <w:rFonts w:ascii="Times New Roman" w:eastAsia="Times New Roman" w:hAnsi="Times New Roman" w:cs="Times New Roman"/>
+          <w:kern w:val="0"/>
+          <w:lang w:eastAsia="it-IT"/>
+          <w14:ligatures w14:val="none"/>
+        </w:rPr>
+        <w:t>,</w:t>
+      </w:r>
+      <w:r>
+        <w:rPr>
+          <w:rFonts w:ascii="Times New Roman" w:eastAsia="Times New Roman" w:hAnsi="Times New Roman" w:cs="Times New Roman"/>
+          <w:kern w:val="0"/>
+          <w:lang w:eastAsia="it-IT"/>
+          <w14:ligatures w14:val="none"/>
+        </w:rPr>
+        <w:t xml:space="preserve"> </w:t>
+      </w:r>
+      <w:proofErr w:type="spellStart"/>
+      <w:r>
+        <w:rPr>
+          <w:rFonts w:ascii="Times New Roman" w:eastAsia="Times New Roman" w:hAnsi="Times New Roman" w:cs="Times New Roman"/>
+          <w:kern w:val="0"/>
+          <w:lang w:eastAsia="it-IT"/>
+          <w14:ligatures w14:val="none"/>
+        </w:rPr>
+        <w:t>cluster</w:t>
+      </w:r>
+      <w:r>
+        <w:rPr>
+          <w:rFonts w:ascii="Times New Roman" w:eastAsia="Times New Roman" w:hAnsi="Times New Roman" w:cs="Times New Roman"/>
+          <w:kern w:val="0"/>
+          <w:lang w:eastAsia="it-IT"/>
+          <w14:ligatures w14:val="none"/>
+        </w:rPr>
+        <w:t>Italia</w:t>
+      </w:r>
+      <w:proofErr w:type="spellEnd"/>
+      <w:r>
+        <w:rPr>
+          <w:rFonts w:ascii="Times New Roman" w:eastAsia="Times New Roman" w:hAnsi="Times New Roman" w:cs="Times New Roman"/>
+          <w:kern w:val="0"/>
+          <w:lang w:eastAsia="it-IT"/>
+          <w14:ligatures w14:val="none"/>
+        </w:rPr>
+        <w:t>,</w:t>
+      </w:r>
+      <w:r>
+        <w:rPr>
+          <w:rFonts w:ascii="Times New Roman" w:eastAsia="Times New Roman" w:hAnsi="Times New Roman" w:cs="Times New Roman"/>
+          <w:kern w:val="0"/>
+          <w:lang w:eastAsia="it-IT"/>
+          <w14:ligatures w14:val="none"/>
+        </w:rPr>
+        <w:t xml:space="preserve"> </w:t>
+      </w:r>
+      <w:proofErr w:type="spellStart"/>
+      <w:r>
+        <w:rPr>
+          <w:rFonts w:ascii="Times New Roman" w:eastAsia="Times New Roman" w:hAnsi="Times New Roman" w:cs="Times New Roman"/>
+          <w:kern w:val="0"/>
+          <w:lang w:eastAsia="it-IT"/>
+          <w14:ligatures w14:val="none"/>
+        </w:rPr>
+        <w:t>cluster</w:t>
+      </w:r>
+      <w:r>
+        <w:rPr>
+          <w:rFonts w:ascii="Times New Roman" w:eastAsia="Times New Roman" w:hAnsi="Times New Roman" w:cs="Times New Roman"/>
+          <w:kern w:val="0"/>
+          <w:lang w:eastAsia="it-IT"/>
+          <w14:ligatures w14:val="none"/>
+        </w:rPr>
+        <w:t>Francia</w:t>
+      </w:r>
+      <w:proofErr w:type="spellEnd"/>
+      <w:r>
+        <w:rPr>
+          <w:rFonts w:ascii="Times New Roman" w:eastAsia="Times New Roman" w:hAnsi="Times New Roman" w:cs="Times New Roman"/>
+          <w:kern w:val="0"/>
+          <w:lang w:eastAsia="it-IT"/>
+          <w14:ligatures w14:val="none"/>
+        </w:rPr>
+        <w:t xml:space="preserve">, </w:t>
+      </w:r>
+      <w:proofErr w:type="spellStart"/>
       <w:r>
         <w:rPr>
           <w:rFonts w:ascii="Times New Roman" w:eastAsia="Times New Roman" w:hAnsi="Times New Roman" w:cs="Times New Roman"/>
@@ -1808,6 +2397,7 @@
         </w:rPr>
         <w:t>Germania</w:t>
       </w:r>
+      <w:proofErr w:type="spellEnd"/>
       <w:r>
         <w:rPr>
           <w:rFonts w:ascii="Times New Roman" w:eastAsia="Times New Roman" w:hAnsi="Times New Roman" w:cs="Times New Roman"/>
@@ -1853,7 +2443,27 @@
           <w:lang w:eastAsia="it-IT"/>
           <w14:ligatures w14:val="none"/>
         </w:rPr>
-        <w:t xml:space="preserve"> Riak sono</w:t>
+        <w:t xml:space="preserve"> </w:t>
+      </w:r>
+      <w:proofErr w:type="spellStart"/>
+      <w:r>
+        <w:rPr>
+          <w:rFonts w:ascii="Times New Roman" w:eastAsia="Times New Roman" w:hAnsi="Times New Roman" w:cs="Times New Roman"/>
+          <w:kern w:val="0"/>
+          <w:lang w:eastAsia="it-IT"/>
+          <w14:ligatures w14:val="none"/>
+        </w:rPr>
+        <w:t>Riak</w:t>
+      </w:r>
+      <w:proofErr w:type="spellEnd"/>
+      <w:r>
+        <w:rPr>
+          <w:rFonts w:ascii="Times New Roman" w:eastAsia="Times New Roman" w:hAnsi="Times New Roman" w:cs="Times New Roman"/>
+          <w:kern w:val="0"/>
+          <w:lang w:eastAsia="it-IT"/>
+          <w14:ligatures w14:val="none"/>
+        </w:rPr>
+        <w:t xml:space="preserve"> sono</w:t>
       </w:r>
       <w:r>
         <w:rPr>
@@ -1940,43 +2550,7 @@
           <w14:ligatures w14:val="none"/>
         </w:rPr>
         <w:br/>
-        <w:t xml:space="preserve">-libreria1, </w:t>
-      </w:r>
-      <w:r>
-        <w:rPr>
-          <w:rFonts w:ascii="Times New Roman" w:eastAsia="Times New Roman" w:hAnsi="Times New Roman" w:cs="Times New Roman"/>
-          <w:kern w:val="0"/>
-          <w:lang w:eastAsia="it-IT"/>
-          <w14:ligatures w14:val="none"/>
-        </w:rPr>
-        <w:t>libreria</w:t>
-      </w:r>
-      <w:r>
-        <w:rPr>
-          <w:rFonts w:ascii="Times New Roman" w:eastAsia="Times New Roman" w:hAnsi="Times New Roman" w:cs="Times New Roman"/>
-          <w:kern w:val="0"/>
-          <w:lang w:eastAsia="it-IT"/>
-          <w14:ligatures w14:val="none"/>
-        </w:rPr>
-        <w:t xml:space="preserve">2, </w:t>
-      </w:r>
-      <w:r>
-        <w:rPr>
-          <w:rFonts w:ascii="Times New Roman" w:eastAsia="Times New Roman" w:hAnsi="Times New Roman" w:cs="Times New Roman"/>
-          <w:kern w:val="0"/>
-          <w:lang w:eastAsia="it-IT"/>
-          <w14:ligatures w14:val="none"/>
-        </w:rPr>
-        <w:t>libreria</w:t>
-      </w:r>
-      <w:r>
-        <w:rPr>
-          <w:rFonts w:ascii="Times New Roman" w:eastAsia="Times New Roman" w:hAnsi="Times New Roman" w:cs="Times New Roman"/>
-          <w:kern w:val="0"/>
-          <w:lang w:eastAsia="it-IT"/>
-          <w14:ligatures w14:val="none"/>
-        </w:rPr>
-        <w:t xml:space="preserve">3 </w:t>
+        <w:t xml:space="preserve">-libreria1, libreria2, libreria3 </w:t>
       </w:r>
       <w:r>
         <w:rPr>
@@ -2031,52 +2605,7 @@
           <w:lang w:eastAsia="it-IT"/>
           <w14:ligatures w14:val="none"/>
         </w:rPr>
-        <w:t>ibreria</w:t>
-      </w:r>
-      <w:r>
-        <w:rPr>
-          <w:rFonts w:ascii="Times New Roman" w:eastAsia="Times New Roman" w:hAnsi="Times New Roman" w:cs="Times New Roman"/>
-          <w:kern w:val="0"/>
-          <w:lang w:eastAsia="it-IT"/>
-          <w14:ligatures w14:val="none"/>
-        </w:rPr>
-        <w:t xml:space="preserve">4, </w:t>
-      </w:r>
-      <w:r>
-        <w:rPr>
-          <w:rFonts w:ascii="Times New Roman" w:eastAsia="Times New Roman" w:hAnsi="Times New Roman" w:cs="Times New Roman"/>
-          <w:kern w:val="0"/>
-          <w:lang w:eastAsia="it-IT"/>
-          <w14:ligatures w14:val="none"/>
-        </w:rPr>
-        <w:t>libreria</w:t>
-      </w:r>
-      <w:r>
-        <w:rPr>
-          <w:rFonts w:ascii="Times New Roman" w:eastAsia="Times New Roman" w:hAnsi="Times New Roman" w:cs="Times New Roman"/>
-          <w:kern w:val="0"/>
-          <w:lang w:eastAsia="it-IT"/>
-          <w14:ligatures w14:val="none"/>
-        </w:rPr>
-        <w:t xml:space="preserve">5, </w:t>
-      </w:r>
-      <w:r>
-        <w:rPr>
-          <w:rFonts w:ascii="Times New Roman" w:eastAsia="Times New Roman" w:hAnsi="Times New Roman" w:cs="Times New Roman"/>
-          <w:kern w:val="0"/>
-          <w:lang w:eastAsia="it-IT"/>
-          <w14:ligatures w14:val="none"/>
-        </w:rPr>
-        <w:t>libreria</w:t>
-      </w:r>
-      <w:r>
-        <w:rPr>
-          <w:rFonts w:ascii="Times New Roman" w:eastAsia="Times New Roman" w:hAnsi="Times New Roman" w:cs="Times New Roman"/>
-          <w:kern w:val="0"/>
-          <w:lang w:eastAsia="it-IT"/>
-          <w14:ligatures w14:val="none"/>
-        </w:rPr>
-        <w:t xml:space="preserve">6 </w:t>
+        <w:t xml:space="preserve">ibreria4, libreria5, libreria6 </w:t>
       </w:r>
       <w:r>
         <w:rPr>
@@ -2122,99 +2651,7 @@
           <w:lang w:eastAsia="it-IT"/>
           <w14:ligatures w14:val="none"/>
         </w:rPr>
-        <w:t xml:space="preserve">7, </w:t>
-      </w:r>
-      <w:r>
-        <w:rPr>
-          <w:rFonts w:ascii="Times New Roman" w:eastAsia="Times New Roman" w:hAnsi="Times New Roman" w:cs="Times New Roman"/>
-          <w:kern w:val="0"/>
-          <w:lang w:eastAsia="it-IT"/>
-          <w14:ligatures w14:val="none"/>
-        </w:rPr>
-        <w:t>libreria</w:t>
-      </w:r>
-      <w:r>
-        <w:rPr>
-          <w:rFonts w:ascii="Times New Roman" w:eastAsia="Times New Roman" w:hAnsi="Times New Roman" w:cs="Times New Roman"/>
-          <w:kern w:val="0"/>
-          <w:lang w:eastAsia="it-IT"/>
-          <w14:ligatures w14:val="none"/>
-        </w:rPr>
-        <w:t xml:space="preserve">8, </w:t>
-      </w:r>
-      <w:r>
-        <w:rPr>
-          <w:rFonts w:ascii="Times New Roman" w:eastAsia="Times New Roman" w:hAnsi="Times New Roman" w:cs="Times New Roman"/>
-          <w:kern w:val="0"/>
-          <w:lang w:eastAsia="it-IT"/>
-          <w14:ligatures w14:val="none"/>
-        </w:rPr>
-        <w:t>libreria</w:t>
-      </w:r>
-      <w:r>
-        <w:rPr>
-          <w:rFonts w:ascii="Times New Roman" w:eastAsia="Times New Roman" w:hAnsi="Times New Roman" w:cs="Times New Roman"/>
-          <w:kern w:val="0"/>
-          <w:lang w:eastAsia="it-IT"/>
-          <w14:ligatures w14:val="none"/>
-        </w:rPr>
-        <w:t>9 (Germania)</w:t>
-      </w:r>
-    </w:p>
-    <w:p>
-      <w:pPr>
-        <w:spacing w:before="100" w:beforeAutospacing="1" w:after="100" w:afterAutospacing="1" w:line="240" w:lineRule="auto"/>
-        <w:rPr>
-          <w:rFonts w:ascii="Times New Roman" w:eastAsia="Times New Roman" w:hAnsi="Times New Roman" w:cs="Times New Roman"/>
-          <w:kern w:val="0"/>
-          <w:lang w:eastAsia="it-IT"/>
-          <w14:ligatures w14:val="none"/>
-        </w:rPr>
-      </w:pPr>
-      <w:r>
-        <w:rPr>
-          <w:rFonts w:ascii="Times New Roman" w:eastAsia="Times New Roman" w:hAnsi="Times New Roman" w:cs="Times New Roman"/>
-          <w:kern w:val="0"/>
-          <w:lang w:eastAsia="it-IT"/>
-          <w14:ligatures w14:val="none"/>
-        </w:rPr>
-        <w:t>Per MongoDB, inoltre, abbiamo specificato il Replica Set di ogni cluster – rispettivamente ReplicaSetItalia, R</w:t>
-      </w:r>
-      <w:r>
-        <w:rPr>
-          <w:rFonts w:ascii="Times New Roman" w:eastAsia="Times New Roman" w:hAnsi="Times New Roman" w:cs="Times New Roman"/>
-          <w:kern w:val="0"/>
-          <w:lang w:eastAsia="it-IT"/>
-          <w14:ligatures w14:val="none"/>
-        </w:rPr>
-        <w:t>eplicaSet</w:t>
-      </w:r>
-      <w:r>
-        <w:rPr>
-          <w:rFonts w:ascii="Times New Roman" w:eastAsia="Times New Roman" w:hAnsi="Times New Roman" w:cs="Times New Roman"/>
-          <w:kern w:val="0"/>
-          <w:lang w:eastAsia="it-IT"/>
-          <w14:ligatures w14:val="none"/>
-        </w:rPr>
-        <w:t>Francia, R</w:t>
-      </w:r>
-      <w:r>
-        <w:rPr>
-          <w:rFonts w:ascii="Times New Roman" w:eastAsia="Times New Roman" w:hAnsi="Times New Roman" w:cs="Times New Roman"/>
-          <w:kern w:val="0"/>
-          <w:lang w:eastAsia="it-IT"/>
-          <w14:ligatures w14:val="none"/>
-        </w:rPr>
-        <w:t>eplicaSet</w:t>
-      </w:r>
-      <w:r>
-        <w:rPr>
-          <w:rFonts w:ascii="Times New Roman" w:eastAsia="Times New Roman" w:hAnsi="Times New Roman" w:cs="Times New Roman"/>
-          <w:kern w:val="0"/>
-          <w:lang w:eastAsia="it-IT"/>
-          <w14:ligatures w14:val="none"/>
-        </w:rPr>
-        <w:t>Germania.</w:t>
+        <w:t>7, libreria8, libreria9 (Germania)</w:t>
       </w:r>
     </w:p>
     <w:p>
@@ -2236,6 +2673,106 @@
         </w:rPr>
         <w:t xml:space="preserve">Per </w:t>
       </w:r>
+      <w:proofErr w:type="spellStart"/>
+      <w:r>
+        <w:rPr>
+          <w:rFonts w:ascii="Times New Roman" w:eastAsia="Times New Roman" w:hAnsi="Times New Roman" w:cs="Times New Roman"/>
+          <w:kern w:val="0"/>
+          <w:lang w:eastAsia="it-IT"/>
+          <w14:ligatures w14:val="none"/>
+        </w:rPr>
+        <w:t>MongoDB</w:t>
+      </w:r>
+      <w:proofErr w:type="spellEnd"/>
+      <w:r>
+        <w:rPr>
+          <w:rFonts w:ascii="Times New Roman" w:eastAsia="Times New Roman" w:hAnsi="Times New Roman" w:cs="Times New Roman"/>
+          <w:kern w:val="0"/>
+          <w:lang w:eastAsia="it-IT"/>
+          <w14:ligatures w14:val="none"/>
+        </w:rPr>
+        <w:t xml:space="preserve">, inoltre, abbiamo specificato il Replica Set di ogni cluster – rispettivamente </w:t>
+      </w:r>
+      <w:proofErr w:type="spellStart"/>
+      <w:r>
+        <w:rPr>
+          <w:rFonts w:ascii="Times New Roman" w:eastAsia="Times New Roman" w:hAnsi="Times New Roman" w:cs="Times New Roman"/>
+          <w:kern w:val="0"/>
+          <w:lang w:eastAsia="it-IT"/>
+          <w14:ligatures w14:val="none"/>
+        </w:rPr>
+        <w:t>ReplicaSetItalia</w:t>
+      </w:r>
+      <w:proofErr w:type="spellEnd"/>
+      <w:r>
+        <w:rPr>
+          <w:rFonts w:ascii="Times New Roman" w:eastAsia="Times New Roman" w:hAnsi="Times New Roman" w:cs="Times New Roman"/>
+          <w:kern w:val="0"/>
+          <w:lang w:eastAsia="it-IT"/>
+          <w14:ligatures w14:val="none"/>
+        </w:rPr>
+        <w:t xml:space="preserve">, </w:t>
+      </w:r>
+      <w:proofErr w:type="spellStart"/>
+      <w:r>
+        <w:rPr>
+          <w:rFonts w:ascii="Times New Roman" w:eastAsia="Times New Roman" w:hAnsi="Times New Roman" w:cs="Times New Roman"/>
+          <w:kern w:val="0"/>
+          <w:lang w:eastAsia="it-IT"/>
+          <w14:ligatures w14:val="none"/>
+        </w:rPr>
+        <w:t>ReplicaSetFrancia</w:t>
+      </w:r>
+      <w:proofErr w:type="spellEnd"/>
+      <w:r>
+        <w:rPr>
+          <w:rFonts w:ascii="Times New Roman" w:eastAsia="Times New Roman" w:hAnsi="Times New Roman" w:cs="Times New Roman"/>
+          <w:kern w:val="0"/>
+          <w:lang w:eastAsia="it-IT"/>
+          <w14:ligatures w14:val="none"/>
+        </w:rPr>
+        <w:t xml:space="preserve">, </w:t>
+      </w:r>
+      <w:proofErr w:type="spellStart"/>
+      <w:r>
+        <w:rPr>
+          <w:rFonts w:ascii="Times New Roman" w:eastAsia="Times New Roman" w:hAnsi="Times New Roman" w:cs="Times New Roman"/>
+          <w:kern w:val="0"/>
+          <w:lang w:eastAsia="it-IT"/>
+          <w14:ligatures w14:val="none"/>
+        </w:rPr>
+        <w:t>ReplicaSetGermania</w:t>
+      </w:r>
+      <w:proofErr w:type="spellEnd"/>
+      <w:r>
+        <w:rPr>
+          <w:rFonts w:ascii="Times New Roman" w:eastAsia="Times New Roman" w:hAnsi="Times New Roman" w:cs="Times New Roman"/>
+          <w:kern w:val="0"/>
+          <w:lang w:eastAsia="it-IT"/>
+          <w14:ligatures w14:val="none"/>
+        </w:rPr>
+        <w:t>.</w:t>
+      </w:r>
+    </w:p>
+    <w:p>
+      <w:pPr>
+        <w:spacing w:before="100" w:beforeAutospacing="1" w:after="100" w:afterAutospacing="1" w:line="240" w:lineRule="auto"/>
+        <w:rPr>
+          <w:rFonts w:ascii="Times New Roman" w:eastAsia="Times New Roman" w:hAnsi="Times New Roman" w:cs="Times New Roman"/>
+          <w:kern w:val="0"/>
+          <w:lang w:eastAsia="it-IT"/>
+          <w14:ligatures w14:val="none"/>
+        </w:rPr>
+      </w:pPr>
+      <w:r>
+        <w:rPr>
+          <w:rFonts w:ascii="Times New Roman" w:eastAsia="Times New Roman" w:hAnsi="Times New Roman" w:cs="Times New Roman"/>
+          <w:kern w:val="0"/>
+          <w:lang w:eastAsia="it-IT"/>
+          <w14:ligatures w14:val="none"/>
+        </w:rPr>
+        <w:t xml:space="preserve">Per </w:t>
+      </w:r>
       <w:r>
         <w:rPr>
           <w:rFonts w:ascii="Times New Roman" w:eastAsia="Times New Roman" w:hAnsi="Times New Roman" w:cs="Times New Roman"/>
@@ -2317,6 +2854,7 @@
           <w:lang w:eastAsia="it-IT"/>
           <w14:ligatures w14:val="none"/>
         </w:rPr>
+        <w:lastRenderedPageBreak/>
         <w:br/>
       </w:r>
       <w:r>
@@ -2337,8 +2875,9 @@
           <w:lang w:eastAsia="it-IT"/>
           <w14:ligatures w14:val="none"/>
         </w:rPr>
-        <w:t xml:space="preserve"> si può inserire la parte sul quorum di Riak e Mongo, MA prima dobbiamo modificarli fisicamente</w:t>
-      </w:r>
+        <w:t xml:space="preserve"> si può inserire la parte sul quorum di </w:t>
+      </w:r>
+      <w:proofErr w:type="spellStart"/>
       <w:r>
         <w:rPr>
           <w:rFonts w:ascii="Times New Roman" w:eastAsia="Times New Roman" w:hAnsi="Times New Roman" w:cs="Times New Roman"/>
@@ -2347,8 +2886,85 @@
           <w:lang w:eastAsia="it-IT"/>
           <w14:ligatures w14:val="none"/>
         </w:rPr>
-        <w:t xml:space="preserve"> -&gt; per i replica set chiedere a chatgpt Write concern e Read Concern</w:t>
-      </w:r>
+        <w:t>Riak</w:t>
+      </w:r>
+      <w:proofErr w:type="spellEnd"/>
+      <w:r>
+        <w:rPr>
+          <w:rFonts w:ascii="Times New Roman" w:eastAsia="Times New Roman" w:hAnsi="Times New Roman" w:cs="Times New Roman"/>
+          <w:kern w:val="0"/>
+          <w:highlight w:val="yellow"/>
+          <w:lang w:eastAsia="it-IT"/>
+          <w14:ligatures w14:val="none"/>
+        </w:rPr>
+        <w:t xml:space="preserve"> e Mongo, MA prima dobbiamo modificarli fisicamente</w:t>
+      </w:r>
+      <w:r>
+        <w:rPr>
+          <w:rFonts w:ascii="Times New Roman" w:eastAsia="Times New Roman" w:hAnsi="Times New Roman" w:cs="Times New Roman"/>
+          <w:kern w:val="0"/>
+          <w:highlight w:val="yellow"/>
+          <w:lang w:eastAsia="it-IT"/>
+          <w14:ligatures w14:val="none"/>
+        </w:rPr>
+        <w:t xml:space="preserve"> -&gt; per i replica set chiedere a </w:t>
+      </w:r>
+      <w:proofErr w:type="spellStart"/>
+      <w:r>
+        <w:rPr>
+          <w:rFonts w:ascii="Times New Roman" w:eastAsia="Times New Roman" w:hAnsi="Times New Roman" w:cs="Times New Roman"/>
+          <w:kern w:val="0"/>
+          <w:highlight w:val="yellow"/>
+          <w:lang w:eastAsia="it-IT"/>
+          <w14:ligatures w14:val="none"/>
+        </w:rPr>
+        <w:t>chatgpt</w:t>
+      </w:r>
+      <w:proofErr w:type="spellEnd"/>
+      <w:r>
+        <w:rPr>
+          <w:rFonts w:ascii="Times New Roman" w:eastAsia="Times New Roman" w:hAnsi="Times New Roman" w:cs="Times New Roman"/>
+          <w:kern w:val="0"/>
+          <w:highlight w:val="yellow"/>
+          <w:lang w:eastAsia="it-IT"/>
+          <w14:ligatures w14:val="none"/>
+        </w:rPr>
+        <w:t xml:space="preserve"> Write </w:t>
+      </w:r>
+      <w:proofErr w:type="spellStart"/>
+      <w:r>
+        <w:rPr>
+          <w:rFonts w:ascii="Times New Roman" w:eastAsia="Times New Roman" w:hAnsi="Times New Roman" w:cs="Times New Roman"/>
+          <w:kern w:val="0"/>
+          <w:highlight w:val="yellow"/>
+          <w:lang w:eastAsia="it-IT"/>
+          <w14:ligatures w14:val="none"/>
+        </w:rPr>
+        <w:t>concern</w:t>
+      </w:r>
+      <w:proofErr w:type="spellEnd"/>
+      <w:r>
+        <w:rPr>
+          <w:rFonts w:ascii="Times New Roman" w:eastAsia="Times New Roman" w:hAnsi="Times New Roman" w:cs="Times New Roman"/>
+          <w:kern w:val="0"/>
+          <w:highlight w:val="yellow"/>
+          <w:lang w:eastAsia="it-IT"/>
+          <w14:ligatures w14:val="none"/>
+        </w:rPr>
+        <w:t xml:space="preserve"> e Read </w:t>
+      </w:r>
+      <w:proofErr w:type="spellStart"/>
+      <w:r>
+        <w:rPr>
+          <w:rFonts w:ascii="Times New Roman" w:eastAsia="Times New Roman" w:hAnsi="Times New Roman" w:cs="Times New Roman"/>
+          <w:kern w:val="0"/>
+          <w:highlight w:val="yellow"/>
+          <w:lang w:eastAsia="it-IT"/>
+          <w14:ligatures w14:val="none"/>
+        </w:rPr>
+        <w:t>Concern</w:t>
+      </w:r>
+      <w:proofErr w:type="spellEnd"/>
       <w:r>
         <w:rPr>
           <w:rFonts w:ascii="Times New Roman" w:eastAsia="Times New Roman" w:hAnsi="Times New Roman" w:cs="Times New Roman"/>
@@ -2506,7 +3122,6 @@
           <w:lang w:eastAsia="it-IT"/>
           <w14:ligatures w14:val="none"/>
         </w:rPr>
-        <w:lastRenderedPageBreak/>
         <w:t>Query per l'aggiornamento e la cancellazione di dati</w:t>
       </w:r>
     </w:p>
@@ -3085,6 +3700,7 @@
           <w:lang w:eastAsia="it-IT"/>
           <w14:ligatures w14:val="none"/>
         </w:rPr>
+        <w:lastRenderedPageBreak/>
         <w:t>Diagrammi e Grafici</w:t>
       </w:r>
     </w:p>
@@ -3244,7 +3860,6 @@
           <w:lang w:eastAsia="it-IT"/>
           <w14:ligatures w14:val="none"/>
         </w:rPr>
-        <w:lastRenderedPageBreak/>
         <w:t>Selezione Globale</w:t>
       </w:r>
     </w:p>
@@ -3265,7 +3880,7 @@
           <w:lang w:eastAsia="it-IT"/>
           <w14:ligatures w14:val="none"/>
         </w:rPr>
-        <w:t>Offrire una vasta gamma di libri provenienti da diverse regioni del mondo, per soddisfare i gusti e le preferenze dei clienti globali.</w:t>
+        <w:t>Offrire una vasta gamma di libri per soddisfare i gusti e le preferenze dei clienti.</w:t>
       </w:r>
     </w:p>
     <w:p>
@@ -3617,6 +4232,7 @@
           <w:lang w:eastAsia="it-IT"/>
           <w14:ligatures w14:val="none"/>
         </w:rPr>
+        <w:lastRenderedPageBreak/>
         <w:t>Aggiunta al Carrello</w:t>
       </w:r>
     </w:p>
@@ -3735,7 +4351,6 @@
           <w:lang w:eastAsia="it-IT"/>
           <w14:ligatures w14:val="none"/>
         </w:rPr>
-        <w:lastRenderedPageBreak/>
         <w:t>Dopo il completamento del pagamento, ricevono una conferma dell'ordine e il libro viene preparato per la spedizione.</w:t>
       </w:r>
     </w:p>
@@ -3863,7 +4478,67 @@
           <w:lang w:eastAsia="it-IT"/>
           <w14:ligatures w14:val="none"/>
         </w:rPr>
-        <w:t>Un replica set in MongoDB è un gruppo di istanze di mongod che mantengono gli stessi dati. I replica set forniscono ridondanza e aumentano la disponibilità dei dati. Questo significa che se un nodo fallisce, un altro nodo può prendere il suo posto senza interrompere il servizio.</w:t>
+        <w:t xml:space="preserve">Un replica set in </w:t>
+      </w:r>
+      <w:proofErr w:type="spellStart"/>
+      <w:r>
+        <w:rPr>
+          <w:rFonts w:ascii="Times New Roman" w:eastAsia="Times New Roman" w:hAnsi="Times New Roman" w:cs="Times New Roman"/>
+          <w:kern w:val="0"/>
+          <w:lang w:eastAsia="it-IT"/>
+          <w14:ligatures w14:val="none"/>
+        </w:rPr>
+        <w:t>MongoDB</w:t>
+      </w:r>
+      <w:proofErr w:type="spellEnd"/>
+      <w:r>
+        <w:rPr>
+          <w:rFonts w:ascii="Times New Roman" w:eastAsia="Times New Roman" w:hAnsi="Times New Roman" w:cs="Times New Roman"/>
+          <w:kern w:val="0"/>
+          <w:lang w:eastAsia="it-IT"/>
+          <w14:ligatures w14:val="none"/>
+        </w:rPr>
+        <w:t xml:space="preserve"> è un gruppo di istanze di </w:t>
+      </w:r>
+      <w:proofErr w:type="spellStart"/>
+      <w:r>
+        <w:rPr>
+          <w:rFonts w:ascii="Times New Roman" w:eastAsia="Times New Roman" w:hAnsi="Times New Roman" w:cs="Times New Roman"/>
+          <w:kern w:val="0"/>
+          <w:lang w:eastAsia="it-IT"/>
+          <w14:ligatures w14:val="none"/>
+        </w:rPr>
+        <w:t>mongod</w:t>
+      </w:r>
+      <w:proofErr w:type="spellEnd"/>
+      <w:r>
+        <w:rPr>
+          <w:rFonts w:ascii="Times New Roman" w:eastAsia="Times New Roman" w:hAnsi="Times New Roman" w:cs="Times New Roman"/>
+          <w:kern w:val="0"/>
+          <w:lang w:eastAsia="it-IT"/>
+          <w14:ligatures w14:val="none"/>
+        </w:rPr>
+        <w:t xml:space="preserve"> che mantengono gli stessi dati. I replica set </w:t>
+      </w:r>
+      <w:proofErr w:type="gramStart"/>
+      <w:r>
+        <w:rPr>
+          <w:rFonts w:ascii="Times New Roman" w:eastAsia="Times New Roman" w:hAnsi="Times New Roman" w:cs="Times New Roman"/>
+          <w:kern w:val="0"/>
+          <w:lang w:eastAsia="it-IT"/>
+          <w14:ligatures w14:val="none"/>
+        </w:rPr>
+        <w:t>forniscono ridondanza e aumentano</w:t>
+      </w:r>
+      <w:proofErr w:type="gramEnd"/>
+      <w:r>
+        <w:rPr>
+          <w:rFonts w:ascii="Times New Roman" w:eastAsia="Times New Roman" w:hAnsi="Times New Roman" w:cs="Times New Roman"/>
+          <w:kern w:val="0"/>
+          <w:lang w:eastAsia="it-IT"/>
+          <w14:ligatures w14:val="none"/>
+        </w:rPr>
+        <w:t xml:space="preserve"> la disponibilità dei dati. Questo significa che se un nodo fallisce, un altro nodo può prendere il suo posto senza interrompere il servizio.</w:t>
       </w:r>
     </w:p>
     <w:p>
@@ -3909,6 +4584,7 @@
           <w14:ligatures w14:val="none"/>
         </w:rPr>
       </w:pPr>
+      <w:proofErr w:type="spellStart"/>
       <w:r>
         <w:rPr>
           <w:rFonts w:ascii="Times New Roman" w:eastAsia="Times New Roman" w:hAnsi="Times New Roman" w:cs="Times New Roman"/>
@@ -3920,6 +4596,7 @@
         </w:rPr>
         <w:t>Primary</w:t>
       </w:r>
+      <w:proofErr w:type="spellEnd"/>
       <w:r>
         <w:rPr>
           <w:rFonts w:ascii="Times New Roman" w:eastAsia="Times New Roman" w:hAnsi="Times New Roman" w:cs="Times New Roman"/>
@@ -3944,6 +4621,7 @@
           <w14:ligatures w14:val="none"/>
         </w:rPr>
       </w:pPr>
+      <w:proofErr w:type="spellStart"/>
       <w:r>
         <w:rPr>
           <w:rFonts w:ascii="Times New Roman" w:eastAsia="Times New Roman" w:hAnsi="Times New Roman" w:cs="Times New Roman"/>
@@ -3955,6 +4633,7 @@
         </w:rPr>
         <w:t>Secondary</w:t>
       </w:r>
+      <w:proofErr w:type="spellEnd"/>
       <w:r>
         <w:rPr>
           <w:rFonts w:ascii="Times New Roman" w:eastAsia="Times New Roman" w:hAnsi="Times New Roman" w:cs="Times New Roman"/>
@@ -3979,6 +4658,7 @@
           <w14:ligatures w14:val="none"/>
         </w:rPr>
       </w:pPr>
+      <w:proofErr w:type="spellStart"/>
       <w:r>
         <w:rPr>
           <w:rFonts w:ascii="Times New Roman" w:eastAsia="Times New Roman" w:hAnsi="Times New Roman" w:cs="Times New Roman"/>
@@ -3990,6 +4670,7 @@
         </w:rPr>
         <w:t>Arbiter</w:t>
       </w:r>
+      <w:proofErr w:type="spellEnd"/>
       <w:r>
         <w:rPr>
           <w:rFonts w:ascii="Times New Roman" w:eastAsia="Times New Roman" w:hAnsi="Times New Roman" w:cs="Times New Roman"/>
@@ -4160,8 +4841,23 @@
           <w:lang w:eastAsia="it-IT"/>
           <w14:ligatures w14:val="none"/>
         </w:rPr>
-        <w:t>Utilizzo di Replica Set in MongoDB</w:t>
-      </w:r>
+        <w:t xml:space="preserve">Utilizzo di Replica Set in </w:t>
+      </w:r>
+      <w:proofErr w:type="spellStart"/>
+      <w:r>
+        <w:rPr>
+          <w:rFonts w:ascii="Times New Roman" w:eastAsia="Times New Roman" w:hAnsi="Times New Roman" w:cs="Times New Roman"/>
+          <w:b/>
+          <w:bCs/>
+          <w:kern w:val="0"/>
+          <w:sz w:val="27"/>
+          <w:szCs w:val="27"/>
+          <w:lang w:eastAsia="it-IT"/>
+          <w14:ligatures w14:val="none"/>
+        </w:rPr>
+        <w:t>MongoDB</w:t>
+      </w:r>
+      <w:proofErr w:type="spellEnd"/>
     </w:p>
     <w:p>
       <w:pPr>
@@ -4192,7 +4888,27 @@
         <w:t xml:space="preserve"> </w:t>
       </w:r>
       <w:r>
-        <w:t>i dati utilizzati non risultano eccessivamente grandi (sono solo stringhe di testo). Per quanto riguarda gli utenti, abbiamo pensato di non utilizzare uno sharding in quanto le richieste e gli ordini sul portale web non sarebbero così eccessive da necessitare uno shard. Il traffico non sarebbe così elevato dato l'argomento (libri) e quindi anche per gli utenti è più utile mantenere un replica set per la consistenza e per garantire in caso di guasti che la ridondanza di dati non crei disagi agli utenti.</w:t>
+        <w:t xml:space="preserve">i dati utilizzati non risultano eccessivamente grandi (sono solo stringhe di testo). Per quanto riguarda gli utenti, abbiamo pensato di non utilizzare uno </w:t>
+      </w:r>
+      <w:proofErr w:type="spellStart"/>
+      <w:r>
+        <w:t>sharding</w:t>
+      </w:r>
+      <w:proofErr w:type="spellEnd"/>
+      <w:r>
+        <w:t xml:space="preserve"> in quanto le richieste e gli ordini sul portale web non sarebbero così eccessive da necessitare uno </w:t>
+      </w:r>
+      <w:proofErr w:type="spellStart"/>
+      <w:r>
+        <w:t>shard</w:t>
+      </w:r>
+      <w:proofErr w:type="spellEnd"/>
+      <w:r>
+        <w:t xml:space="preserve">. Il traffico non sarebbe così elevato dato l'argomento (libri) e quindi anche per gli utenti è più utile mantenere un replica set per la </w:t>
+      </w:r>
+      <w:r>
+        <w:lastRenderedPageBreak/>
+        <w:t>consistenza e per garantire in caso di guasti che la ridondanza di dati non crei disagi agli utenti.</w:t>
       </w:r>
     </w:p>
     <w:p/>

</xml_diff>